<commit_message>
Update UML Class Diagrams
</commit_message>
<xml_diff>
--- a/Documents/Architecture and Design/UML Class Diagrams.docx
+++ b/Documents/Architecture and Design/UML Class Diagrams.docx
@@ -81,8 +81,6 @@
           <w:lang w:val="en-US"/>
         </w:rPr>
       </w:pPr>
-      <w:bookmarkStart w:id="0" w:name="_GoBack"/>
-      <w:bookmarkEnd w:id="0"/>
     </w:p>
     <w:p>
       <w:pPr>
@@ -151,6 +149,13 @@
     </w:p>
     <w:sdt>
       <w:sdtPr>
+        <w:rPr>
+          <w:rFonts w:asciiTheme="minorHAnsi" w:eastAsiaTheme="minorHAnsi" w:hAnsiTheme="minorHAnsi" w:cstheme="minorBidi"/>
+          <w:color w:val="auto"/>
+          <w:sz w:val="22"/>
+          <w:szCs w:val="22"/>
+          <w:lang w:val="vi-VN"/>
+        </w:rPr>
         <w:id w:val="373824854"/>
         <w:docPartObj>
           <w:docPartGallery w:val="Table of Contents"/>
@@ -159,14 +164,12 @@
       </w:sdtPr>
       <w:sdtEndPr>
         <w:rPr>
-          <w:rFonts w:ascii="Courier New" w:eastAsiaTheme="minorHAnsi" w:hAnsi="Courier New" w:cs="Courier New"/>
+          <w:rFonts w:ascii="Courier New" w:hAnsi="Courier New" w:cs="Courier New"/>
           <w:b/>
           <w:bCs/>
           <w:noProof/>
-          <w:color w:val="auto"/>
           <w:sz w:val="28"/>
           <w:szCs w:val="28"/>
-          <w:lang w:val="vi-VN"/>
         </w:rPr>
       </w:sdtEndPr>
       <w:sdtContent>
@@ -175,16 +178,18 @@
             <w:pStyle w:val="TOCHeading"/>
             <w:jc w:val="center"/>
             <w:rPr>
+              <w:rFonts w:ascii="Courier New" w:hAnsi="Courier New" w:cs="Courier New"/>
               <w:color w:val="auto"/>
-              <w:sz w:val="44"/>
-              <w:szCs w:val="44"/>
+              <w:sz w:val="40"/>
+              <w:szCs w:val="40"/>
             </w:rPr>
           </w:pPr>
           <w:r>
             <w:rPr>
+              <w:rFonts w:ascii="Courier New" w:hAnsi="Courier New" w:cs="Courier New"/>
               <w:color w:val="auto"/>
-              <w:sz w:val="44"/>
-              <w:szCs w:val="44"/>
+              <w:sz w:val="40"/>
+              <w:szCs w:val="40"/>
             </w:rPr>
             <w:t>Table of Contents</w:t>
           </w:r>
@@ -193,11 +198,15 @@
           <w:pPr>
             <w:pStyle w:val="TOC1"/>
             <w:tabs>
+              <w:tab w:val="clear" w:pos="18450"/>
               <w:tab w:val="clear" w:pos="18540"/>
               <w:tab w:val="clear" w:pos="18630"/>
+              <w:tab w:val="clear" w:pos="18720"/>
               <w:tab w:val="clear" w:pos="18810"/>
+              <w:tab w:val="clear" w:pos="18900"/>
               <w:tab w:val="clear" w:pos="19080"/>
               <w:tab w:val="clear" w:pos="19170"/>
+              <w:tab w:val="clear" w:pos="19260"/>
               <w:tab w:val="clear" w:pos="19350"/>
               <w:tab w:val="clear" w:pos="19440"/>
               <w:tab w:val="right" w:leader="dot" w:pos="20160"/>
@@ -211,15 +220,30 @@
             </w:rPr>
           </w:pPr>
           <w:r>
+            <w:rPr>
+              <w:rFonts w:ascii="Courier New" w:hAnsi="Courier New" w:cs="Courier New"/>
+              <w:sz w:val="28"/>
+              <w:szCs w:val="28"/>
+            </w:rPr>
             <w:fldChar w:fldCharType="begin"/>
           </w:r>
           <w:r>
+            <w:rPr>
+              <w:rFonts w:ascii="Courier New" w:hAnsi="Courier New" w:cs="Courier New"/>
+              <w:sz w:val="28"/>
+              <w:szCs w:val="28"/>
+            </w:rPr>
             <w:instrText xml:space="preserve"> TOC \o "1-3" \h \z \u </w:instrText>
           </w:r>
           <w:r>
+            <w:rPr>
+              <w:rFonts w:ascii="Courier New" w:hAnsi="Courier New" w:cs="Courier New"/>
+              <w:sz w:val="28"/>
+              <w:szCs w:val="28"/>
+            </w:rPr>
             <w:fldChar w:fldCharType="separate"/>
           </w:r>
-          <w:hyperlink w:anchor="_Toc418780079" w:history="1">
+          <w:hyperlink w:anchor="_Toc418972937" w:history="1">
             <w:r>
               <w:rPr>
                 <w:rStyle w:val="Hyperlink"/>
@@ -258,7 +282,7 @@
                 <w:sz w:val="28"/>
                 <w:szCs w:val="28"/>
               </w:rPr>
-              <w:instrText xml:space="preserve"> PAGEREF _Toc418780079 \h </w:instrText>
+              <w:instrText xml:space="preserve"> PAGEREF _Toc418972937 \h </w:instrText>
             </w:r>
             <w:r>
               <w:rPr>
@@ -305,11 +329,15 @@
           <w:pPr>
             <w:pStyle w:val="TOC1"/>
             <w:tabs>
+              <w:tab w:val="clear" w:pos="18450"/>
               <w:tab w:val="clear" w:pos="18540"/>
               <w:tab w:val="clear" w:pos="18630"/>
+              <w:tab w:val="clear" w:pos="18720"/>
               <w:tab w:val="clear" w:pos="18810"/>
+              <w:tab w:val="clear" w:pos="18900"/>
               <w:tab w:val="clear" w:pos="19080"/>
               <w:tab w:val="clear" w:pos="19170"/>
+              <w:tab w:val="clear" w:pos="19260"/>
               <w:tab w:val="clear" w:pos="19350"/>
               <w:tab w:val="clear" w:pos="19440"/>
               <w:tab w:val="right" w:leader="dot" w:pos="20160"/>
@@ -322,7 +350,7 @@
               <w:lang w:eastAsia="vi-VN"/>
             </w:rPr>
           </w:pPr>
-          <w:hyperlink w:anchor="_Toc418780080" w:history="1">
+          <w:hyperlink w:anchor="_Toc418972938" w:history="1">
             <w:r>
               <w:rPr>
                 <w:rStyle w:val="Hyperlink"/>
@@ -340,7 +368,6 @@
                 <w:webHidden/>
                 <w:sz w:val="28"/>
                 <w:szCs w:val="28"/>
-                <w:lang w:val="en-US"/>
               </w:rPr>
               <w:tab/>
             </w:r>
@@ -362,7 +389,7 @@
                 <w:sz w:val="28"/>
                 <w:szCs w:val="28"/>
               </w:rPr>
-              <w:instrText xml:space="preserve"> PAGEREF _Toc418780080 \h </w:instrText>
+              <w:instrText xml:space="preserve"> PAGEREF _Toc418972938 \h </w:instrText>
             </w:r>
             <w:r>
               <w:rPr>
@@ -416,7 +443,7 @@
               <w:lang w:eastAsia="vi-VN"/>
             </w:rPr>
           </w:pPr>
-          <w:hyperlink w:anchor="_Toc418780081" w:history="1">
+          <w:hyperlink w:anchor="_Toc418972939" w:history="1">
             <w:r>
               <w:rPr>
                 <w:rStyle w:val="Hyperlink"/>
@@ -455,7 +482,7 @@
                 <w:sz w:val="28"/>
                 <w:szCs w:val="28"/>
               </w:rPr>
-              <w:instrText xml:space="preserve"> PAGEREF _Toc418780081 \h </w:instrText>
+              <w:instrText xml:space="preserve"> PAGEREF _Toc418972939 \h </w:instrText>
             </w:r>
             <w:r>
               <w:rPr>
@@ -509,7 +536,7 @@
               <w:lang w:eastAsia="vi-VN"/>
             </w:rPr>
           </w:pPr>
-          <w:hyperlink w:anchor="_Toc418780082" w:history="1">
+          <w:hyperlink w:anchor="_Toc418972940" w:history="1">
             <w:r>
               <w:rPr>
                 <w:rStyle w:val="Hyperlink"/>
@@ -548,7 +575,7 @@
                 <w:sz w:val="28"/>
                 <w:szCs w:val="28"/>
               </w:rPr>
-              <w:instrText xml:space="preserve"> PAGEREF _Toc418780082 \h </w:instrText>
+              <w:instrText xml:space="preserve"> PAGEREF _Toc418972940 \h </w:instrText>
             </w:r>
             <w:r>
               <w:rPr>
@@ -602,7 +629,7 @@
               <w:lang w:eastAsia="vi-VN"/>
             </w:rPr>
           </w:pPr>
-          <w:hyperlink w:anchor="_Toc418780083" w:history="1">
+          <w:hyperlink w:anchor="_Toc418972941" w:history="1">
             <w:r>
               <w:rPr>
                 <w:rStyle w:val="Hyperlink"/>
@@ -641,7 +668,7 @@
                 <w:sz w:val="28"/>
                 <w:szCs w:val="28"/>
               </w:rPr>
-              <w:instrText xml:space="preserve"> PAGEREF _Toc418780083 \h </w:instrText>
+              <w:instrText xml:space="preserve"> PAGEREF _Toc418972941 \h </w:instrText>
             </w:r>
             <w:r>
               <w:rPr>
@@ -688,11 +715,15 @@
           <w:pPr>
             <w:pStyle w:val="TOC1"/>
             <w:tabs>
+              <w:tab w:val="clear" w:pos="18450"/>
               <w:tab w:val="clear" w:pos="18540"/>
               <w:tab w:val="clear" w:pos="18630"/>
+              <w:tab w:val="clear" w:pos="18720"/>
               <w:tab w:val="clear" w:pos="18810"/>
+              <w:tab w:val="clear" w:pos="18900"/>
               <w:tab w:val="clear" w:pos="19080"/>
               <w:tab w:val="clear" w:pos="19170"/>
+              <w:tab w:val="clear" w:pos="19260"/>
               <w:tab w:val="clear" w:pos="19350"/>
               <w:tab w:val="clear" w:pos="19440"/>
               <w:tab w:val="right" w:leader="dot" w:pos="20160"/>
@@ -705,7 +736,7 @@
               <w:lang w:eastAsia="vi-VN"/>
             </w:rPr>
           </w:pPr>
-          <w:hyperlink w:anchor="_Toc418780084" w:history="1">
+          <w:hyperlink w:anchor="_Toc418972942" w:history="1">
             <w:r>
               <w:rPr>
                 <w:rStyle w:val="Hyperlink"/>
@@ -744,7 +775,7 @@
                 <w:sz w:val="28"/>
                 <w:szCs w:val="28"/>
               </w:rPr>
-              <w:instrText xml:space="preserve"> PAGEREF _Toc418780084 \h </w:instrText>
+              <w:instrText xml:space="preserve"> PAGEREF _Toc418972942 \h </w:instrText>
             </w:r>
             <w:r>
               <w:rPr>
@@ -798,7 +829,7 @@
               <w:lang w:eastAsia="vi-VN"/>
             </w:rPr>
           </w:pPr>
-          <w:hyperlink w:anchor="_Toc418780085" w:history="1">
+          <w:hyperlink w:anchor="_Toc418972943" w:history="1">
             <w:r>
               <w:rPr>
                 <w:rStyle w:val="Hyperlink"/>
@@ -837,7 +868,7 @@
                 <w:sz w:val="28"/>
                 <w:szCs w:val="28"/>
               </w:rPr>
-              <w:instrText xml:space="preserve"> PAGEREF _Toc418780085 \h </w:instrText>
+              <w:instrText xml:space="preserve"> PAGEREF _Toc418972943 \h </w:instrText>
             </w:r>
             <w:r>
               <w:rPr>
@@ -891,7 +922,7 @@
               <w:lang w:eastAsia="vi-VN"/>
             </w:rPr>
           </w:pPr>
-          <w:hyperlink w:anchor="_Toc418780086" w:history="1">
+          <w:hyperlink w:anchor="_Toc418972944" w:history="1">
             <w:r>
               <w:rPr>
                 <w:rStyle w:val="Hyperlink"/>
@@ -930,7 +961,7 @@
                 <w:sz w:val="28"/>
                 <w:szCs w:val="28"/>
               </w:rPr>
-              <w:instrText xml:space="preserve"> PAGEREF _Toc418780086 \h </w:instrText>
+              <w:instrText xml:space="preserve"> PAGEREF _Toc418972944 \h </w:instrText>
             </w:r>
             <w:r>
               <w:rPr>
@@ -984,7 +1015,7 @@
               <w:lang w:eastAsia="vi-VN"/>
             </w:rPr>
           </w:pPr>
-          <w:hyperlink w:anchor="_Toc418780087" w:history="1">
+          <w:hyperlink w:anchor="_Toc418972945" w:history="1">
             <w:r>
               <w:rPr>
                 <w:rStyle w:val="Hyperlink"/>
@@ -1023,7 +1054,7 @@
                 <w:sz w:val="28"/>
                 <w:szCs w:val="28"/>
               </w:rPr>
-              <w:instrText xml:space="preserve"> PAGEREF _Toc418780087 \h </w:instrText>
+              <w:instrText xml:space="preserve"> PAGEREF _Toc418972945 \h </w:instrText>
             </w:r>
             <w:r>
               <w:rPr>
@@ -1077,7 +1108,7 @@
               <w:lang w:eastAsia="vi-VN"/>
             </w:rPr>
           </w:pPr>
-          <w:hyperlink w:anchor="_Toc418780088" w:history="1">
+          <w:hyperlink w:anchor="_Toc418972946" w:history="1">
             <w:r>
               <w:rPr>
                 <w:rStyle w:val="Hyperlink"/>
@@ -1116,7 +1147,7 @@
                 <w:sz w:val="28"/>
                 <w:szCs w:val="28"/>
               </w:rPr>
-              <w:instrText xml:space="preserve"> PAGEREF _Toc418780088 \h </w:instrText>
+              <w:instrText xml:space="preserve"> PAGEREF _Toc418972946 \h </w:instrText>
             </w:r>
             <w:r>
               <w:rPr>
@@ -1170,7 +1201,7 @@
               <w:lang w:eastAsia="vi-VN"/>
             </w:rPr>
           </w:pPr>
-          <w:hyperlink w:anchor="_Toc418780089" w:history="1">
+          <w:hyperlink w:anchor="_Toc418972947" w:history="1">
             <w:r>
               <w:rPr>
                 <w:rStyle w:val="Hyperlink"/>
@@ -1209,7 +1240,7 @@
                 <w:sz w:val="28"/>
                 <w:szCs w:val="28"/>
               </w:rPr>
-              <w:instrText xml:space="preserve"> PAGEREF _Toc418780089 \h </w:instrText>
+              <w:instrText xml:space="preserve"> PAGEREF _Toc418972947 \h </w:instrText>
             </w:r>
             <w:r>
               <w:rPr>
@@ -1263,7 +1294,7 @@
               <w:lang w:eastAsia="vi-VN"/>
             </w:rPr>
           </w:pPr>
-          <w:hyperlink w:anchor="_Toc418780090" w:history="1">
+          <w:hyperlink w:anchor="_Toc418972948" w:history="1">
             <w:r>
               <w:rPr>
                 <w:rStyle w:val="Hyperlink"/>
@@ -1302,7 +1333,7 @@
                 <w:sz w:val="28"/>
                 <w:szCs w:val="28"/>
               </w:rPr>
-              <w:instrText xml:space="preserve"> PAGEREF _Toc418780090 \h </w:instrText>
+              <w:instrText xml:space="preserve"> PAGEREF _Toc418972948 \h </w:instrText>
             </w:r>
             <w:r>
               <w:rPr>
@@ -1349,12 +1380,14 @@
           <w:pPr>
             <w:pStyle w:val="TOC2"/>
             <w:rPr>
-              <w:rFonts w:eastAsiaTheme="minorEastAsia"/>
+              <w:rFonts w:ascii="Courier New" w:eastAsiaTheme="minorEastAsia" w:hAnsi="Courier New" w:cs="Courier New"/>
               <w:noProof/>
+              <w:sz w:val="28"/>
+              <w:szCs w:val="28"/>
               <w:lang w:eastAsia="vi-VN"/>
             </w:rPr>
           </w:pPr>
-          <w:hyperlink w:anchor="_Toc418780091" w:history="1">
+          <w:hyperlink w:anchor="_Toc418972949" w:history="1">
             <w:r>
               <w:rPr>
                 <w:rStyle w:val="Hyperlink"/>
@@ -1393,7 +1426,7 @@
                 <w:sz w:val="28"/>
                 <w:szCs w:val="28"/>
               </w:rPr>
-              <w:instrText xml:space="preserve"> PAGEREF _Toc418780091 \h </w:instrText>
+              <w:instrText xml:space="preserve"> PAGEREF _Toc418972949 \h </w:instrText>
             </w:r>
             <w:r>
               <w:rPr>
@@ -1423,6 +1456,471 @@
                 <w:szCs w:val="28"/>
               </w:rPr>
               <w:t>12</w:t>
+            </w:r>
+            <w:r>
+              <w:rPr>
+                <w:rFonts w:ascii="Courier New" w:hAnsi="Courier New" w:cs="Courier New"/>
+                <w:noProof/>
+                <w:webHidden/>
+                <w:sz w:val="28"/>
+                <w:szCs w:val="28"/>
+              </w:rPr>
+              <w:fldChar w:fldCharType="end"/>
+            </w:r>
+          </w:hyperlink>
+        </w:p>
+        <w:p>
+          <w:pPr>
+            <w:pStyle w:val="TOC2"/>
+            <w:rPr>
+              <w:rFonts w:ascii="Courier New" w:eastAsiaTheme="minorEastAsia" w:hAnsi="Courier New" w:cs="Courier New"/>
+              <w:noProof/>
+              <w:sz w:val="28"/>
+              <w:szCs w:val="28"/>
+              <w:lang w:eastAsia="vi-VN"/>
+            </w:rPr>
+          </w:pPr>
+          <w:hyperlink w:anchor="_Toc418972950" w:history="1">
+            <w:r>
+              <w:rPr>
+                <w:rStyle w:val="Hyperlink"/>
+                <w:rFonts w:ascii="Courier New" w:hAnsi="Courier New" w:cs="Courier New"/>
+                <w:noProof/>
+                <w:sz w:val="28"/>
+                <w:szCs w:val="28"/>
+              </w:rPr>
+              <w:t>8. EditEventController</w:t>
+            </w:r>
+            <w:r>
+              <w:rPr>
+                <w:rFonts w:ascii="Courier New" w:hAnsi="Courier New" w:cs="Courier New"/>
+                <w:noProof/>
+                <w:webHidden/>
+                <w:sz w:val="28"/>
+                <w:szCs w:val="28"/>
+              </w:rPr>
+              <w:tab/>
+            </w:r>
+            <w:r>
+              <w:rPr>
+                <w:rFonts w:ascii="Courier New" w:hAnsi="Courier New" w:cs="Courier New"/>
+                <w:noProof/>
+                <w:webHidden/>
+                <w:sz w:val="28"/>
+                <w:szCs w:val="28"/>
+              </w:rPr>
+              <w:fldChar w:fldCharType="begin"/>
+            </w:r>
+            <w:r>
+              <w:rPr>
+                <w:rFonts w:ascii="Courier New" w:hAnsi="Courier New" w:cs="Courier New"/>
+                <w:noProof/>
+                <w:webHidden/>
+                <w:sz w:val="28"/>
+                <w:szCs w:val="28"/>
+              </w:rPr>
+              <w:instrText xml:space="preserve"> PAGEREF _Toc418972950 \h </w:instrText>
+            </w:r>
+            <w:r>
+              <w:rPr>
+                <w:rFonts w:ascii="Courier New" w:hAnsi="Courier New" w:cs="Courier New"/>
+                <w:noProof/>
+                <w:webHidden/>
+                <w:sz w:val="28"/>
+                <w:szCs w:val="28"/>
+              </w:rPr>
+            </w:r>
+            <w:r>
+              <w:rPr>
+                <w:rFonts w:ascii="Courier New" w:hAnsi="Courier New" w:cs="Courier New"/>
+                <w:noProof/>
+                <w:webHidden/>
+                <w:sz w:val="28"/>
+                <w:szCs w:val="28"/>
+              </w:rPr>
+              <w:fldChar w:fldCharType="separate"/>
+            </w:r>
+            <w:r>
+              <w:rPr>
+                <w:rFonts w:ascii="Courier New" w:hAnsi="Courier New" w:cs="Courier New"/>
+                <w:noProof/>
+                <w:webHidden/>
+                <w:sz w:val="28"/>
+                <w:szCs w:val="28"/>
+              </w:rPr>
+              <w:t>13</w:t>
+            </w:r>
+            <w:r>
+              <w:rPr>
+                <w:rFonts w:ascii="Courier New" w:hAnsi="Courier New" w:cs="Courier New"/>
+                <w:noProof/>
+                <w:webHidden/>
+                <w:sz w:val="28"/>
+                <w:szCs w:val="28"/>
+              </w:rPr>
+              <w:fldChar w:fldCharType="end"/>
+            </w:r>
+          </w:hyperlink>
+        </w:p>
+        <w:p>
+          <w:pPr>
+            <w:pStyle w:val="TOC2"/>
+            <w:rPr>
+              <w:rFonts w:ascii="Courier New" w:eastAsiaTheme="minorEastAsia" w:hAnsi="Courier New" w:cs="Courier New"/>
+              <w:noProof/>
+              <w:sz w:val="28"/>
+              <w:szCs w:val="28"/>
+              <w:lang w:eastAsia="vi-VN"/>
+            </w:rPr>
+          </w:pPr>
+          <w:hyperlink w:anchor="_Toc418972951" w:history="1">
+            <w:r>
+              <w:rPr>
+                <w:rStyle w:val="Hyperlink"/>
+                <w:rFonts w:ascii="Courier New" w:hAnsi="Courier New" w:cs="Courier New"/>
+                <w:noProof/>
+                <w:sz w:val="28"/>
+                <w:szCs w:val="28"/>
+              </w:rPr>
+              <w:t>9. EventDetailController</w:t>
+            </w:r>
+            <w:r>
+              <w:rPr>
+                <w:rFonts w:ascii="Courier New" w:hAnsi="Courier New" w:cs="Courier New"/>
+                <w:noProof/>
+                <w:webHidden/>
+                <w:sz w:val="28"/>
+                <w:szCs w:val="28"/>
+              </w:rPr>
+              <w:tab/>
+            </w:r>
+            <w:r>
+              <w:rPr>
+                <w:rFonts w:ascii="Courier New" w:hAnsi="Courier New" w:cs="Courier New"/>
+                <w:noProof/>
+                <w:webHidden/>
+                <w:sz w:val="28"/>
+                <w:szCs w:val="28"/>
+              </w:rPr>
+              <w:fldChar w:fldCharType="begin"/>
+            </w:r>
+            <w:r>
+              <w:rPr>
+                <w:rFonts w:ascii="Courier New" w:hAnsi="Courier New" w:cs="Courier New"/>
+                <w:noProof/>
+                <w:webHidden/>
+                <w:sz w:val="28"/>
+                <w:szCs w:val="28"/>
+              </w:rPr>
+              <w:instrText xml:space="preserve"> PAGEREF _Toc418972951 \h </w:instrText>
+            </w:r>
+            <w:r>
+              <w:rPr>
+                <w:rFonts w:ascii="Courier New" w:hAnsi="Courier New" w:cs="Courier New"/>
+                <w:noProof/>
+                <w:webHidden/>
+                <w:sz w:val="28"/>
+                <w:szCs w:val="28"/>
+              </w:rPr>
+            </w:r>
+            <w:r>
+              <w:rPr>
+                <w:rFonts w:ascii="Courier New" w:hAnsi="Courier New" w:cs="Courier New"/>
+                <w:noProof/>
+                <w:webHidden/>
+                <w:sz w:val="28"/>
+                <w:szCs w:val="28"/>
+              </w:rPr>
+              <w:fldChar w:fldCharType="separate"/>
+            </w:r>
+            <w:r>
+              <w:rPr>
+                <w:rFonts w:ascii="Courier New" w:hAnsi="Courier New" w:cs="Courier New"/>
+                <w:noProof/>
+                <w:webHidden/>
+                <w:sz w:val="28"/>
+                <w:szCs w:val="28"/>
+              </w:rPr>
+              <w:t>14</w:t>
+            </w:r>
+            <w:r>
+              <w:rPr>
+                <w:rFonts w:ascii="Courier New" w:hAnsi="Courier New" w:cs="Courier New"/>
+                <w:noProof/>
+                <w:webHidden/>
+                <w:sz w:val="28"/>
+                <w:szCs w:val="28"/>
+              </w:rPr>
+              <w:fldChar w:fldCharType="end"/>
+            </w:r>
+          </w:hyperlink>
+        </w:p>
+        <w:p>
+          <w:pPr>
+            <w:pStyle w:val="TOC2"/>
+            <w:rPr>
+              <w:rFonts w:ascii="Courier New" w:eastAsiaTheme="minorEastAsia" w:hAnsi="Courier New" w:cs="Courier New"/>
+              <w:noProof/>
+              <w:sz w:val="28"/>
+              <w:szCs w:val="28"/>
+              <w:lang w:eastAsia="vi-VN"/>
+            </w:rPr>
+          </w:pPr>
+          <w:hyperlink w:anchor="_Toc418972952" w:history="1">
+            <w:r>
+              <w:rPr>
+                <w:rStyle w:val="Hyperlink"/>
+                <w:rFonts w:ascii="Courier New" w:hAnsi="Courier New" w:cs="Courier New"/>
+                <w:noProof/>
+                <w:sz w:val="28"/>
+                <w:szCs w:val="28"/>
+              </w:rPr>
+              <w:t>10. ResultController</w:t>
+            </w:r>
+            <w:r>
+              <w:rPr>
+                <w:rFonts w:ascii="Courier New" w:hAnsi="Courier New" w:cs="Courier New"/>
+                <w:noProof/>
+                <w:webHidden/>
+                <w:sz w:val="28"/>
+                <w:szCs w:val="28"/>
+              </w:rPr>
+              <w:tab/>
+            </w:r>
+            <w:r>
+              <w:rPr>
+                <w:rFonts w:ascii="Courier New" w:hAnsi="Courier New" w:cs="Courier New"/>
+                <w:noProof/>
+                <w:webHidden/>
+                <w:sz w:val="28"/>
+                <w:szCs w:val="28"/>
+              </w:rPr>
+              <w:fldChar w:fldCharType="begin"/>
+            </w:r>
+            <w:r>
+              <w:rPr>
+                <w:rFonts w:ascii="Courier New" w:hAnsi="Courier New" w:cs="Courier New"/>
+                <w:noProof/>
+                <w:webHidden/>
+                <w:sz w:val="28"/>
+                <w:szCs w:val="28"/>
+              </w:rPr>
+              <w:instrText xml:space="preserve"> PAGEREF _Toc418972952 \h </w:instrText>
+            </w:r>
+            <w:r>
+              <w:rPr>
+                <w:rFonts w:ascii="Courier New" w:hAnsi="Courier New" w:cs="Courier New"/>
+                <w:noProof/>
+                <w:webHidden/>
+                <w:sz w:val="28"/>
+                <w:szCs w:val="28"/>
+              </w:rPr>
+            </w:r>
+            <w:r>
+              <w:rPr>
+                <w:rFonts w:ascii="Courier New" w:hAnsi="Courier New" w:cs="Courier New"/>
+                <w:noProof/>
+                <w:webHidden/>
+                <w:sz w:val="28"/>
+                <w:szCs w:val="28"/>
+              </w:rPr>
+              <w:fldChar w:fldCharType="separate"/>
+            </w:r>
+            <w:r>
+              <w:rPr>
+                <w:rFonts w:ascii="Courier New" w:hAnsi="Courier New" w:cs="Courier New"/>
+                <w:noProof/>
+                <w:webHidden/>
+                <w:sz w:val="28"/>
+                <w:szCs w:val="28"/>
+              </w:rPr>
+              <w:t>15</w:t>
+            </w:r>
+            <w:r>
+              <w:rPr>
+                <w:rFonts w:ascii="Courier New" w:hAnsi="Courier New" w:cs="Courier New"/>
+                <w:noProof/>
+                <w:webHidden/>
+                <w:sz w:val="28"/>
+                <w:szCs w:val="28"/>
+              </w:rPr>
+              <w:fldChar w:fldCharType="end"/>
+            </w:r>
+          </w:hyperlink>
+        </w:p>
+        <w:p>
+          <w:pPr>
+            <w:pStyle w:val="TOC2"/>
+            <w:rPr>
+              <w:rFonts w:ascii="Courier New" w:eastAsiaTheme="minorEastAsia" w:hAnsi="Courier New" w:cs="Courier New"/>
+              <w:noProof/>
+              <w:sz w:val="28"/>
+              <w:szCs w:val="28"/>
+              <w:lang w:eastAsia="vi-VN"/>
+            </w:rPr>
+          </w:pPr>
+          <w:hyperlink w:anchor="_Toc418972953" w:history="1">
+            <w:r>
+              <w:rPr>
+                <w:rStyle w:val="Hyperlink"/>
+                <w:rFonts w:ascii="Courier New" w:hAnsi="Courier New" w:cs="Courier New"/>
+                <w:noProof/>
+                <w:sz w:val="28"/>
+                <w:szCs w:val="28"/>
+              </w:rPr>
+              <w:t>11. PopOverController</w:t>
+            </w:r>
+            <w:r>
+              <w:rPr>
+                <w:rFonts w:ascii="Courier New" w:hAnsi="Courier New" w:cs="Courier New"/>
+                <w:noProof/>
+                <w:webHidden/>
+                <w:sz w:val="28"/>
+                <w:szCs w:val="28"/>
+              </w:rPr>
+              <w:tab/>
+            </w:r>
+            <w:r>
+              <w:rPr>
+                <w:rFonts w:ascii="Courier New" w:hAnsi="Courier New" w:cs="Courier New"/>
+                <w:noProof/>
+                <w:webHidden/>
+                <w:sz w:val="28"/>
+                <w:szCs w:val="28"/>
+              </w:rPr>
+              <w:fldChar w:fldCharType="begin"/>
+            </w:r>
+            <w:r>
+              <w:rPr>
+                <w:rFonts w:ascii="Courier New" w:hAnsi="Courier New" w:cs="Courier New"/>
+                <w:noProof/>
+                <w:webHidden/>
+                <w:sz w:val="28"/>
+                <w:szCs w:val="28"/>
+              </w:rPr>
+              <w:instrText xml:space="preserve"> PAGEREF _Toc418972953 \h </w:instrText>
+            </w:r>
+            <w:r>
+              <w:rPr>
+                <w:rFonts w:ascii="Courier New" w:hAnsi="Courier New" w:cs="Courier New"/>
+                <w:noProof/>
+                <w:webHidden/>
+                <w:sz w:val="28"/>
+                <w:szCs w:val="28"/>
+              </w:rPr>
+            </w:r>
+            <w:r>
+              <w:rPr>
+                <w:rFonts w:ascii="Courier New" w:hAnsi="Courier New" w:cs="Courier New"/>
+                <w:noProof/>
+                <w:webHidden/>
+                <w:sz w:val="28"/>
+                <w:szCs w:val="28"/>
+              </w:rPr>
+              <w:fldChar w:fldCharType="separate"/>
+            </w:r>
+            <w:r>
+              <w:rPr>
+                <w:rFonts w:ascii="Courier New" w:hAnsi="Courier New" w:cs="Courier New"/>
+                <w:noProof/>
+                <w:webHidden/>
+                <w:sz w:val="28"/>
+                <w:szCs w:val="28"/>
+              </w:rPr>
+              <w:t>16</w:t>
+            </w:r>
+            <w:r>
+              <w:rPr>
+                <w:rFonts w:ascii="Courier New" w:hAnsi="Courier New" w:cs="Courier New"/>
+                <w:noProof/>
+                <w:webHidden/>
+                <w:sz w:val="28"/>
+                <w:szCs w:val="28"/>
+              </w:rPr>
+              <w:fldChar w:fldCharType="end"/>
+            </w:r>
+          </w:hyperlink>
+        </w:p>
+        <w:p>
+          <w:pPr>
+            <w:pStyle w:val="TOC2"/>
+            <w:rPr>
+              <w:rFonts w:ascii="Courier New" w:eastAsiaTheme="minorEastAsia" w:hAnsi="Courier New" w:cs="Courier New"/>
+              <w:noProof/>
+              <w:sz w:val="28"/>
+              <w:szCs w:val="28"/>
+              <w:lang w:eastAsia="vi-VN"/>
+            </w:rPr>
+          </w:pPr>
+          <w:hyperlink w:anchor="_Toc418972954" w:history="1">
+            <w:r>
+              <w:rPr>
+                <w:rStyle w:val="Hyperlink"/>
+                <w:rFonts w:ascii="Courier New" w:hAnsi="Courier New" w:cs="Courier New"/>
+                <w:noProof/>
+                <w:sz w:val="28"/>
+                <w:szCs w:val="28"/>
+              </w:rPr>
+              <w:t>12. ShareController</w:t>
+            </w:r>
+            <w:r>
+              <w:rPr>
+                <w:rFonts w:ascii="Courier New" w:hAnsi="Courier New" w:cs="Courier New"/>
+                <w:noProof/>
+                <w:webHidden/>
+                <w:sz w:val="28"/>
+                <w:szCs w:val="28"/>
+              </w:rPr>
+              <w:tab/>
+            </w:r>
+            <w:r>
+              <w:rPr>
+                <w:rFonts w:ascii="Courier New" w:hAnsi="Courier New" w:cs="Courier New"/>
+                <w:noProof/>
+                <w:webHidden/>
+                <w:sz w:val="28"/>
+                <w:szCs w:val="28"/>
+              </w:rPr>
+              <w:fldChar w:fldCharType="begin"/>
+            </w:r>
+            <w:r>
+              <w:rPr>
+                <w:rFonts w:ascii="Courier New" w:hAnsi="Courier New" w:cs="Courier New"/>
+                <w:noProof/>
+                <w:webHidden/>
+                <w:sz w:val="28"/>
+                <w:szCs w:val="28"/>
+              </w:rPr>
+              <w:instrText xml:space="preserve"> PAGEREF _Toc418972954 \h </w:instrText>
+            </w:r>
+            <w:r>
+              <w:rPr>
+                <w:rFonts w:ascii="Courier New" w:hAnsi="Courier New" w:cs="Courier New"/>
+                <w:noProof/>
+                <w:webHidden/>
+                <w:sz w:val="28"/>
+                <w:szCs w:val="28"/>
+              </w:rPr>
+            </w:r>
+            <w:r>
+              <w:rPr>
+                <w:rFonts w:ascii="Courier New" w:hAnsi="Courier New" w:cs="Courier New"/>
+                <w:noProof/>
+                <w:webHidden/>
+                <w:sz w:val="28"/>
+                <w:szCs w:val="28"/>
+              </w:rPr>
+              <w:fldChar w:fldCharType="separate"/>
+            </w:r>
+            <w:r>
+              <w:rPr>
+                <w:rFonts w:ascii="Courier New" w:hAnsi="Courier New" w:cs="Courier New"/>
+                <w:noProof/>
+                <w:webHidden/>
+                <w:sz w:val="28"/>
+                <w:szCs w:val="28"/>
+              </w:rPr>
+              <w:t>17</w:t>
             </w:r>
             <w:r>
               <w:rPr>
@@ -1440,6 +1938,9 @@
           <w:pPr>
             <w:rPr>
               <w:rFonts w:ascii="Courier New" w:hAnsi="Courier New" w:cs="Courier New"/>
+              <w:b/>
+              <w:bCs/>
+              <w:noProof/>
               <w:sz w:val="28"/>
               <w:szCs w:val="28"/>
             </w:rPr>
@@ -1461,35 +1962,23 @@
     <w:p>
       <w:pPr>
         <w:pStyle w:val="Heading1"/>
-        <w:rPr>
-          <w:rFonts w:ascii="Courier Std" w:hAnsi="Courier Std"/>
-        </w:rPr>
-      </w:pPr>
-      <w:r>
-        <w:rPr>
-          <w:rFonts w:ascii="Courier Std" w:hAnsi="Courier Std"/>
-        </w:rPr>
+        <w:jc w:val="left"/>
+      </w:pPr>
+      <w:bookmarkStart w:id="0" w:name="_GoBack"/>
+      <w:bookmarkEnd w:id="0"/>
+      <w:r>
         <w:br w:type="page"/>
       </w:r>
       <w:bookmarkStart w:id="1" w:name="_Toc418779703"/>
-      <w:bookmarkStart w:id="2" w:name="_Toc418780079"/>
-      <w:r>
-        <w:rPr>
-          <w:rFonts w:ascii="Courier Std" w:hAnsi="Courier Std"/>
-        </w:rPr>
+      <w:bookmarkStart w:id="2" w:name="_Toc418972937"/>
+      <w:r>
         <w:lastRenderedPageBreak/>
         <w:t>I. Factory - Factory</w:t>
       </w:r>
       <w:r>
-        <w:rPr>
-          <w:rFonts w:ascii="Courier Std" w:hAnsi="Courier Std"/>
-        </w:rPr>
         <w:t xml:space="preserve"> diagram</w:t>
       </w:r>
       <w:r>
-        <w:rPr>
-          <w:rFonts w:ascii="Courier Std" w:hAnsi="Courier Std"/>
-        </w:rPr>
         <w:t>s</w:t>
       </w:r>
       <w:bookmarkEnd w:id="1"/>
@@ -1516,10 +2005,10 @@
           <w:lang w:eastAsia="vi-VN"/>
         </w:rPr>
         <w:drawing>
-          <wp:inline distT="0" distB="0" distL="0" distR="0" wp14:anchorId="5FCF1A0F" wp14:editId="27278931">
-            <wp:extent cx="13361158" cy="8980226"/>
-            <wp:effectExtent l="0" t="0" r="0" b="0"/>
-            <wp:docPr id="18" name="Picture 18"/>
+          <wp:inline distT="0" distB="0" distL="0" distR="0">
+            <wp:extent cx="12785835" cy="8970579"/>
+            <wp:effectExtent l="0" t="0" r="0" b="2540"/>
+            <wp:docPr id="6" name="Picture 6"/>
             <wp:cNvGraphicFramePr>
               <a:graphicFrameLocks xmlns:a="http://schemas.openxmlformats.org/drawingml/2006/main" noChangeAspect="1"/>
             </wp:cNvGraphicFramePr>
@@ -1530,7 +2019,7 @@
                     <pic:cNvPr id="0" name="factory.png"/>
                     <pic:cNvPicPr/>
                   </pic:nvPicPr>
-                  <pic:blipFill>
+                  <pic:blipFill rotWithShape="1">
                     <a:blip r:embed="rId8">
                       <a:extLst>
                         <a:ext uri="{28A0092B-C50C-407E-A947-70E740481C1C}">
@@ -1538,18 +2027,25 @@
                         </a:ext>
                       </a:extLst>
                     </a:blip>
-                    <a:stretch>
-                      <a:fillRect/>
-                    </a:stretch>
+                    <a:srcRect t="3885"/>
+                    <a:stretch/>
                   </pic:blipFill>
-                  <pic:spPr>
+                  <pic:spPr bwMode="auto">
                     <a:xfrm>
                       <a:off x="0" y="0"/>
-                      <a:ext cx="13370058" cy="8986208"/>
+                      <a:ext cx="12801600" cy="8981640"/>
                     </a:xfrm>
                     <a:prstGeom prst="rect">
                       <a:avLst/>
                     </a:prstGeom>
+                    <a:ln>
+                      <a:noFill/>
+                    </a:ln>
+                    <a:extLst>
+                      <a:ext uri="{53640926-AAD7-44D8-BBD7-CCE9431645EC}">
+                        <a14:shadowObscured xmlns:a14="http://schemas.microsoft.com/office/drawing/2010/main"/>
+                      </a:ext>
+                    </a:extLst>
                   </pic:spPr>
                 </pic:pic>
               </a:graphicData>
@@ -1557,13 +2053,23 @@
           </wp:inline>
         </w:drawing>
       </w:r>
+      <w:r>
+        <w:rPr>
+          <w:rFonts w:ascii="Courier Std" w:hAnsi="Courier Std" w:cs="Courier New"/>
+          <w:b/>
+          <w:sz w:val="28"/>
+          <w:szCs w:val="28"/>
+          <w:lang w:val="en-US"/>
+        </w:rPr>
+        <w:br w:type="page"/>
+      </w:r>
     </w:p>
     <w:p>
       <w:pPr>
         <w:pStyle w:val="Heading1"/>
       </w:pPr>
       <w:bookmarkStart w:id="3" w:name="_Toc418779704"/>
-      <w:bookmarkStart w:id="4" w:name="_Toc418780080"/>
+      <w:bookmarkStart w:id="4" w:name="_Toc418972938"/>
       <w:r>
         <w:lastRenderedPageBreak/>
         <w:t>II</w:t>
@@ -1582,7 +2088,7 @@
         <w:pStyle w:val="Heading2"/>
       </w:pPr>
       <w:bookmarkStart w:id="5" w:name="_Toc418779705"/>
-      <w:bookmarkStart w:id="6" w:name="_Toc418780081"/>
+      <w:bookmarkStart w:id="6" w:name="_Toc418972939"/>
       <w:r>
         <w:t>1. Classes defined in “eEasiLendar” factory</w:t>
       </w:r>
@@ -1648,7 +2154,7 @@
         <w:pStyle w:val="Heading2"/>
       </w:pPr>
       <w:bookmarkStart w:id="7" w:name="_Toc418779706"/>
-      <w:bookmarkStart w:id="8" w:name="_Toc418780082"/>
+      <w:bookmarkStart w:id="8" w:name="_Toc418972940"/>
       <w:r>
         <w:lastRenderedPageBreak/>
         <w:t>2. Classes defined in “eTimeHeap” factory</w:t>
@@ -1724,7 +2230,7 @@
         <w:pStyle w:val="Heading2"/>
       </w:pPr>
       <w:bookmarkStart w:id="9" w:name="_Toc418779707"/>
-      <w:bookmarkStart w:id="10" w:name="_Toc418780083"/>
+      <w:bookmarkStart w:id="10" w:name="_Toc418972941"/>
       <w:r>
         <w:t>3. Classes defined in “eMultiCalendar” factory</w:t>
       </w:r>
@@ -1799,7 +2305,7 @@
         <w:pStyle w:val="Heading1"/>
       </w:pPr>
       <w:bookmarkStart w:id="11" w:name="_Toc418779708"/>
-      <w:bookmarkStart w:id="12" w:name="_Toc418780084"/>
+      <w:bookmarkStart w:id="12" w:name="_Toc418972942"/>
       <w:r>
         <w:lastRenderedPageBreak/>
         <w:t>III. Controller – Factory diagrams</w:t>
@@ -1812,7 +2318,7 @@
         <w:pStyle w:val="Heading2"/>
       </w:pPr>
       <w:bookmarkStart w:id="13" w:name="_Toc418779709"/>
-      <w:bookmarkStart w:id="14" w:name="_Toc418780085"/>
+      <w:bookmarkStart w:id="14" w:name="_Toc418972943"/>
       <w:r>
         <w:t>1. SignInController</w:t>
       </w:r>
@@ -1885,7 +2391,7 @@
         <w:pStyle w:val="Heading2"/>
       </w:pPr>
       <w:bookmarkStart w:id="15" w:name="_Toc418779710"/>
-      <w:bookmarkStart w:id="16" w:name="_Toc418780086"/>
+      <w:bookmarkStart w:id="16" w:name="_Toc418972944"/>
       <w:r>
         <w:lastRenderedPageBreak/>
         <w:t>2. sideMenuController</w:t>
@@ -1959,7 +2465,7 @@
         <w:pStyle w:val="Heading2"/>
       </w:pPr>
       <w:bookmarkStart w:id="17" w:name="_Toc418779711"/>
-      <w:bookmarkStart w:id="18" w:name="_Toc418780087"/>
+      <w:bookmarkStart w:id="18" w:name="_Toc418972945"/>
       <w:r>
         <w:lastRenderedPageBreak/>
         <w:t>3. WeekController</w:t>
@@ -2033,7 +2539,7 @@
         <w:pStyle w:val="Heading2"/>
       </w:pPr>
       <w:bookmarkStart w:id="19" w:name="_Toc418779712"/>
-      <w:bookmarkStart w:id="20" w:name="_Toc418780088"/>
+      <w:bookmarkStart w:id="20" w:name="_Toc418972946"/>
       <w:r>
         <w:lastRenderedPageBreak/>
         <w:t>4. friendPanelController</w:t>
@@ -2107,7 +2613,7 @@
         <w:pStyle w:val="Heading2"/>
       </w:pPr>
       <w:bookmarkStart w:id="21" w:name="_Toc418779713"/>
-      <w:bookmarkStart w:id="22" w:name="_Toc418780089"/>
+      <w:bookmarkStart w:id="22" w:name="_Toc418972947"/>
       <w:r>
         <w:lastRenderedPageBreak/>
         <w:t>5. ListController</w:t>
@@ -2181,7 +2687,7 @@
         <w:pStyle w:val="Heading2"/>
       </w:pPr>
       <w:bookmarkStart w:id="23" w:name="_Toc418779714"/>
-      <w:bookmarkStart w:id="24" w:name="_Toc418780090"/>
+      <w:bookmarkStart w:id="24" w:name="_Toc418972948"/>
       <w:r>
         <w:lastRenderedPageBreak/>
         <w:t>6. LoadingController</w:t>
@@ -2249,7 +2755,7 @@
         <w:pStyle w:val="Heading2"/>
       </w:pPr>
       <w:bookmarkStart w:id="25" w:name="_Toc418779715"/>
-      <w:bookmarkStart w:id="26" w:name="_Toc418780091"/>
+      <w:bookmarkStart w:id="26" w:name="_Toc418972949"/>
       <w:r>
         <w:lastRenderedPageBreak/>
         <w:t>7. SearchController</w:t>
@@ -2311,10 +2817,385 @@
           </wp:inline>
         </w:drawing>
       </w:r>
+      <w:r>
+        <w:rPr>
+          <w:lang w:val="en-US"/>
+        </w:rPr>
+        <w:br w:type="page"/>
+      </w:r>
+    </w:p>
+    <w:p>
+      <w:pPr>
+        <w:pStyle w:val="Heading2"/>
+      </w:pPr>
+      <w:bookmarkStart w:id="27" w:name="_Toc418972950"/>
+      <w:r>
+        <w:lastRenderedPageBreak/>
+        <w:t xml:space="preserve">8. </w:t>
+      </w:r>
+      <w:r>
+        <w:t>EditEventController</w:t>
+      </w:r>
+      <w:bookmarkEnd w:id="27"/>
+    </w:p>
+    <w:p>
+      <w:pPr>
+        <w:jc w:val="center"/>
+        <w:rPr>
+          <w:lang w:val="en-US"/>
+        </w:rPr>
+      </w:pPr>
+      <w:r>
+        <w:rPr>
+          <w:noProof/>
+          <w:lang w:eastAsia="vi-VN"/>
+        </w:rPr>
+        <w:drawing>
+          <wp:inline distT="0" distB="0" distL="0" distR="0" wp14:anchorId="5DCFE57C" wp14:editId="0BA3B16C">
+            <wp:extent cx="11900848" cy="8131753"/>
+            <wp:effectExtent l="0" t="0" r="5715" b="3175"/>
+            <wp:docPr id="1" name="Picture 1"/>
+            <wp:cNvGraphicFramePr>
+              <a:graphicFrameLocks xmlns:a="http://schemas.openxmlformats.org/drawingml/2006/main" noChangeAspect="1"/>
+            </wp:cNvGraphicFramePr>
+            <a:graphic xmlns:a="http://schemas.openxmlformats.org/drawingml/2006/main">
+              <a:graphicData uri="http://schemas.openxmlformats.org/drawingml/2006/picture">
+                <pic:pic xmlns:pic="http://schemas.openxmlformats.org/drawingml/2006/picture">
+                  <pic:nvPicPr>
+                    <pic:cNvPr id="0" name="EditEventController.png"/>
+                    <pic:cNvPicPr/>
+                  </pic:nvPicPr>
+                  <pic:blipFill>
+                    <a:blip r:embed="rId19">
+                      <a:extLst>
+                        <a:ext uri="{28A0092B-C50C-407E-A947-70E740481C1C}">
+                          <a14:useLocalDpi xmlns:a14="http://schemas.microsoft.com/office/drawing/2010/main" val="0"/>
+                        </a:ext>
+                      </a:extLst>
+                    </a:blip>
+                    <a:stretch>
+                      <a:fillRect/>
+                    </a:stretch>
+                  </pic:blipFill>
+                  <pic:spPr>
+                    <a:xfrm>
+                      <a:off x="0" y="0"/>
+                      <a:ext cx="11915127" cy="8141510"/>
+                    </a:xfrm>
+                    <a:prstGeom prst="rect">
+                      <a:avLst/>
+                    </a:prstGeom>
+                  </pic:spPr>
+                </pic:pic>
+              </a:graphicData>
+            </a:graphic>
+          </wp:inline>
+        </w:drawing>
+      </w:r>
+      <w:r>
+        <w:rPr>
+          <w:lang w:val="en-US"/>
+        </w:rPr>
+        <w:br w:type="page"/>
+      </w:r>
+    </w:p>
+    <w:p>
+      <w:pPr>
+        <w:pStyle w:val="Heading2"/>
+      </w:pPr>
+      <w:bookmarkStart w:id="28" w:name="_Toc418972951"/>
+      <w:r>
+        <w:lastRenderedPageBreak/>
+        <w:t xml:space="preserve">9. </w:t>
+      </w:r>
+      <w:r>
+        <w:t>EventDetailController</w:t>
+      </w:r>
+      <w:bookmarkEnd w:id="28"/>
+    </w:p>
+    <w:p>
+      <w:pPr>
+        <w:jc w:val="center"/>
+        <w:rPr>
+          <w:lang w:val="en-US"/>
+        </w:rPr>
+      </w:pPr>
+      <w:r>
+        <w:rPr>
+          <w:noProof/>
+          <w:lang w:eastAsia="vi-VN"/>
+        </w:rPr>
+        <w:drawing>
+          <wp:inline distT="0" distB="0" distL="0" distR="0">
+            <wp:extent cx="10017456" cy="8761899"/>
+            <wp:effectExtent l="0" t="0" r="3175" b="1270"/>
+            <wp:docPr id="2" name="Picture 2"/>
+            <wp:cNvGraphicFramePr>
+              <a:graphicFrameLocks xmlns:a="http://schemas.openxmlformats.org/drawingml/2006/main" noChangeAspect="1"/>
+            </wp:cNvGraphicFramePr>
+            <a:graphic xmlns:a="http://schemas.openxmlformats.org/drawingml/2006/main">
+              <a:graphicData uri="http://schemas.openxmlformats.org/drawingml/2006/picture">
+                <pic:pic xmlns:pic="http://schemas.openxmlformats.org/drawingml/2006/picture">
+                  <pic:nvPicPr>
+                    <pic:cNvPr id="0" name="EventDetailController.png"/>
+                    <pic:cNvPicPr/>
+                  </pic:nvPicPr>
+                  <pic:blipFill>
+                    <a:blip r:embed="rId20">
+                      <a:extLst>
+                        <a:ext uri="{28A0092B-C50C-407E-A947-70E740481C1C}">
+                          <a14:useLocalDpi xmlns:a14="http://schemas.microsoft.com/office/drawing/2010/main" val="0"/>
+                        </a:ext>
+                      </a:extLst>
+                    </a:blip>
+                    <a:stretch>
+                      <a:fillRect/>
+                    </a:stretch>
+                  </pic:blipFill>
+                  <pic:spPr>
+                    <a:xfrm>
+                      <a:off x="0" y="0"/>
+                      <a:ext cx="10020162" cy="8764266"/>
+                    </a:xfrm>
+                    <a:prstGeom prst="rect">
+                      <a:avLst/>
+                    </a:prstGeom>
+                  </pic:spPr>
+                </pic:pic>
+              </a:graphicData>
+            </a:graphic>
+          </wp:inline>
+        </w:drawing>
+      </w:r>
+      <w:r>
+        <w:rPr>
+          <w:lang w:val="en-US"/>
+        </w:rPr>
+        <w:br w:type="page"/>
+      </w:r>
+    </w:p>
+    <w:p>
+      <w:pPr>
+        <w:pStyle w:val="Heading2"/>
+      </w:pPr>
+      <w:bookmarkStart w:id="29" w:name="_Toc418972952"/>
+      <w:r>
+        <w:lastRenderedPageBreak/>
+        <w:t xml:space="preserve">10. </w:t>
+      </w:r>
+      <w:r>
+        <w:t>ResultController</w:t>
+      </w:r>
+      <w:bookmarkEnd w:id="29"/>
+    </w:p>
+    <w:p>
+      <w:pPr>
+        <w:jc w:val="center"/>
+        <w:rPr>
+          <w:lang w:val="en-US"/>
+        </w:rPr>
+      </w:pPr>
+      <w:r>
+        <w:rPr>
+          <w:noProof/>
+          <w:lang w:eastAsia="vi-VN"/>
+        </w:rPr>
+        <w:drawing>
+          <wp:inline distT="0" distB="0" distL="0" distR="0">
+            <wp:extent cx="11708853" cy="8844455"/>
+            <wp:effectExtent l="0" t="0" r="6985" b="0"/>
+            <wp:docPr id="4" name="Picture 4"/>
+            <wp:cNvGraphicFramePr>
+              <a:graphicFrameLocks xmlns:a="http://schemas.openxmlformats.org/drawingml/2006/main" noChangeAspect="1"/>
+            </wp:cNvGraphicFramePr>
+            <a:graphic xmlns:a="http://schemas.openxmlformats.org/drawingml/2006/main">
+              <a:graphicData uri="http://schemas.openxmlformats.org/drawingml/2006/picture">
+                <pic:pic xmlns:pic="http://schemas.openxmlformats.org/drawingml/2006/picture">
+                  <pic:nvPicPr>
+                    <pic:cNvPr id="0" name="ResultController.png"/>
+                    <pic:cNvPicPr/>
+                  </pic:nvPicPr>
+                  <pic:blipFill>
+                    <a:blip r:embed="rId21">
+                      <a:extLst>
+                        <a:ext uri="{28A0092B-C50C-407E-A947-70E740481C1C}">
+                          <a14:useLocalDpi xmlns:a14="http://schemas.microsoft.com/office/drawing/2010/main" val="0"/>
+                        </a:ext>
+                      </a:extLst>
+                    </a:blip>
+                    <a:stretch>
+                      <a:fillRect/>
+                    </a:stretch>
+                  </pic:blipFill>
+                  <pic:spPr>
+                    <a:xfrm>
+                      <a:off x="0" y="0"/>
+                      <a:ext cx="11718038" cy="8851393"/>
+                    </a:xfrm>
+                    <a:prstGeom prst="rect">
+                      <a:avLst/>
+                    </a:prstGeom>
+                  </pic:spPr>
+                </pic:pic>
+              </a:graphicData>
+            </a:graphic>
+          </wp:inline>
+        </w:drawing>
+      </w:r>
+      <w:r>
+        <w:rPr>
+          <w:lang w:val="en-US"/>
+        </w:rPr>
+        <w:br w:type="page"/>
+      </w:r>
+    </w:p>
+    <w:p>
+      <w:pPr>
+        <w:pStyle w:val="Heading2"/>
+      </w:pPr>
+      <w:bookmarkStart w:id="30" w:name="_Toc418972953"/>
+      <w:r>
+        <w:lastRenderedPageBreak/>
+        <w:t xml:space="preserve">11. </w:t>
+      </w:r>
+      <w:r>
+        <w:t>PopOverController</w:t>
+      </w:r>
+      <w:bookmarkEnd w:id="30"/>
+    </w:p>
+    <w:p>
+      <w:pPr>
+        <w:jc w:val="center"/>
+        <w:rPr>
+          <w:lang w:val="en-US"/>
+        </w:rPr>
+      </w:pPr>
+      <w:r>
+        <w:rPr>
+          <w:noProof/>
+          <w:lang w:eastAsia="vi-VN"/>
+        </w:rPr>
+        <w:drawing>
+          <wp:inline distT="0" distB="0" distL="0" distR="0">
+            <wp:extent cx="12675476" cy="6448096"/>
+            <wp:effectExtent l="0" t="0" r="0" b="0"/>
+            <wp:docPr id="5" name="Picture 5"/>
+            <wp:cNvGraphicFramePr>
+              <a:graphicFrameLocks xmlns:a="http://schemas.openxmlformats.org/drawingml/2006/main" noChangeAspect="1"/>
+            </wp:cNvGraphicFramePr>
+            <a:graphic xmlns:a="http://schemas.openxmlformats.org/drawingml/2006/main">
+              <a:graphicData uri="http://schemas.openxmlformats.org/drawingml/2006/picture">
+                <pic:pic xmlns:pic="http://schemas.openxmlformats.org/drawingml/2006/picture">
+                  <pic:nvPicPr>
+                    <pic:cNvPr id="0" name="PopOverController.png"/>
+                    <pic:cNvPicPr/>
+                  </pic:nvPicPr>
+                  <pic:blipFill>
+                    <a:blip r:embed="rId22">
+                      <a:extLst>
+                        <a:ext uri="{28A0092B-C50C-407E-A947-70E740481C1C}">
+                          <a14:useLocalDpi xmlns:a14="http://schemas.microsoft.com/office/drawing/2010/main" val="0"/>
+                        </a:ext>
+                      </a:extLst>
+                    </a:blip>
+                    <a:stretch>
+                      <a:fillRect/>
+                    </a:stretch>
+                  </pic:blipFill>
+                  <pic:spPr>
+                    <a:xfrm>
+                      <a:off x="0" y="0"/>
+                      <a:ext cx="12697339" cy="6459218"/>
+                    </a:xfrm>
+                    <a:prstGeom prst="rect">
+                      <a:avLst/>
+                    </a:prstGeom>
+                  </pic:spPr>
+                </pic:pic>
+              </a:graphicData>
+            </a:graphic>
+          </wp:inline>
+        </w:drawing>
+      </w:r>
+      <w:r>
+        <w:rPr>
+          <w:lang w:val="en-US"/>
+        </w:rPr>
+        <w:br w:type="page"/>
+      </w:r>
+    </w:p>
+    <w:p>
+      <w:pPr>
+        <w:pStyle w:val="Heading2"/>
+      </w:pPr>
+      <w:bookmarkStart w:id="31" w:name="_Toc418972954"/>
+      <w:r>
+        <w:lastRenderedPageBreak/>
+        <w:t xml:space="preserve">12. </w:t>
+      </w:r>
+      <w:r>
+        <w:t>ShareController</w:t>
+      </w:r>
+      <w:bookmarkEnd w:id="31"/>
+    </w:p>
+    <w:p>
+      <w:pPr>
+        <w:jc w:val="center"/>
+        <w:rPr>
+          <w:lang w:val="en-US"/>
+        </w:rPr>
+      </w:pPr>
+      <w:r>
+        <w:rPr>
+          <w:noProof/>
+          <w:lang w:eastAsia="vi-VN"/>
+        </w:rPr>
+        <w:drawing>
+          <wp:inline distT="0" distB="0" distL="0" distR="0">
+            <wp:extent cx="11020096" cy="5168455"/>
+            <wp:effectExtent l="0" t="0" r="0" b="0"/>
+            <wp:docPr id="7" name="Picture 7"/>
+            <wp:cNvGraphicFramePr>
+              <a:graphicFrameLocks xmlns:a="http://schemas.openxmlformats.org/drawingml/2006/main" noChangeAspect="1"/>
+            </wp:cNvGraphicFramePr>
+            <a:graphic xmlns:a="http://schemas.openxmlformats.org/drawingml/2006/main">
+              <a:graphicData uri="http://schemas.openxmlformats.org/drawingml/2006/picture">
+                <pic:pic xmlns:pic="http://schemas.openxmlformats.org/drawingml/2006/picture">
+                  <pic:nvPicPr>
+                    <pic:cNvPr id="0" name="ShareController.png"/>
+                    <pic:cNvPicPr/>
+                  </pic:nvPicPr>
+                  <pic:blipFill>
+                    <a:blip r:embed="rId23">
+                      <a:extLst>
+                        <a:ext uri="{28A0092B-C50C-407E-A947-70E740481C1C}">
+                          <a14:useLocalDpi xmlns:a14="http://schemas.microsoft.com/office/drawing/2010/main" val="0"/>
+                        </a:ext>
+                      </a:extLst>
+                    </a:blip>
+                    <a:stretch>
+                      <a:fillRect/>
+                    </a:stretch>
+                  </pic:blipFill>
+                  <pic:spPr>
+                    <a:xfrm>
+                      <a:off x="0" y="0"/>
+                      <a:ext cx="11033218" cy="5174609"/>
+                    </a:xfrm>
+                    <a:prstGeom prst="rect">
+                      <a:avLst/>
+                    </a:prstGeom>
+                  </pic:spPr>
+                </pic:pic>
+              </a:graphicData>
+            </a:graphic>
+          </wp:inline>
+        </w:drawing>
+      </w:r>
     </w:p>
     <w:sectPr>
-      <w:headerReference w:type="default" r:id="rId19"/>
-      <w:footerReference w:type="default" r:id="rId20"/>
+      <w:headerReference w:type="default" r:id="rId24"/>
+      <w:footerReference w:type="default" r:id="rId25"/>
       <w:pgSz w:w="23814" w:h="16839" w:orient="landscape" w:code="8"/>
       <w:pgMar w:top="540" w:right="1268" w:bottom="720" w:left="1440" w:header="720" w:footer="720" w:gutter="0"/>
       <w:cols w:space="720"/>
@@ -2405,7 +3286,7 @@
             <w:rFonts w:ascii="Courier Std" w:hAnsi="Courier Std"/>
             <w:noProof/>
           </w:rPr>
-          <w:t>12</w:t>
+          <w:t>3</w:t>
         </w:r>
         <w:r>
           <w:rPr>
@@ -2882,14 +3763,18 @@
     <w:uiPriority w:val="39"/>
     <w:unhideWhenUsed/>
     <w:qFormat/>
-    <w:rsid w:val="00C85007"/>
+    <w:rsid w:val="001E31A7"/>
     <w:pPr>
       <w:tabs>
+        <w:tab w:val="left" w:pos="18450"/>
         <w:tab w:val="left" w:pos="18540"/>
         <w:tab w:val="left" w:pos="18630"/>
+        <w:tab w:val="left" w:pos="18720"/>
         <w:tab w:val="left" w:pos="18810"/>
+        <w:tab w:val="left" w:pos="18900"/>
         <w:tab w:val="left" w:pos="19080"/>
         <w:tab w:val="left" w:pos="19170"/>
+        <w:tab w:val="left" w:pos="19260"/>
         <w:tab w:val="left" w:pos="19350"/>
         <w:tab w:val="left" w:pos="19440"/>
         <w:tab w:val="left" w:pos="20160"/>
@@ -3344,14 +4229,18 @@
     <w:uiPriority w:val="39"/>
     <w:unhideWhenUsed/>
     <w:qFormat/>
-    <w:rsid w:val="00C85007"/>
+    <w:rsid w:val="001E31A7"/>
     <w:pPr>
       <w:tabs>
+        <w:tab w:val="left" w:pos="18450"/>
         <w:tab w:val="left" w:pos="18540"/>
         <w:tab w:val="left" w:pos="18630"/>
+        <w:tab w:val="left" w:pos="18720"/>
         <w:tab w:val="left" w:pos="18810"/>
+        <w:tab w:val="left" w:pos="18900"/>
         <w:tab w:val="left" w:pos="19080"/>
         <w:tab w:val="left" w:pos="19170"/>
+        <w:tab w:val="left" w:pos="19260"/>
         <w:tab w:val="left" w:pos="19350"/>
         <w:tab w:val="left" w:pos="19440"/>
         <w:tab w:val="left" w:pos="20160"/>
@@ -3437,499 +4326,6 @@
     </w:rPr>
   </w:style>
 </w:styles>
-</file>
-
-<file path=word/glossary/document.xml><?xml version="1.0" encoding="utf-8"?>
-<w:glossaryDocument xmlns:wpc="http://schemas.microsoft.com/office/word/2010/wordprocessingCanvas" xmlns:mc="http://schemas.openxmlformats.org/markup-compatibility/2006" xmlns:o="urn:schemas-microsoft-com:office:office" xmlns:r="http://schemas.openxmlformats.org/officeDocument/2006/relationships" xmlns:m="http://schemas.openxmlformats.org/officeDocument/2006/math" xmlns:v="urn:schemas-microsoft-com:vml" xmlns:wp14="http://schemas.microsoft.com/office/word/2010/wordprocessingDrawing" xmlns:wp="http://schemas.openxmlformats.org/drawingml/2006/wordprocessingDrawing" xmlns:w10="urn:schemas-microsoft-com:office:word" xmlns:w="http://schemas.openxmlformats.org/wordprocessingml/2006/main" xmlns:w14="http://schemas.microsoft.com/office/word/2010/wordml" xmlns:wpg="http://schemas.microsoft.com/office/word/2010/wordprocessingGroup" xmlns:wpi="http://schemas.microsoft.com/office/word/2010/wordprocessingInk" xmlns:wne="http://schemas.microsoft.com/office/word/2006/wordml" xmlns:wps="http://schemas.microsoft.com/office/word/2010/wordprocessingShape" mc:Ignorable="w14 wp14"/>
-</file>
-
-<file path=word/glossary/fontTable.xml><?xml version="1.0" encoding="utf-8"?>
-<w:fonts xmlns:mc="http://schemas.openxmlformats.org/markup-compatibility/2006" xmlns:r="http://schemas.openxmlformats.org/officeDocument/2006/relationships" xmlns:w="http://schemas.openxmlformats.org/wordprocessingml/2006/main" xmlns:w14="http://schemas.microsoft.com/office/word/2010/wordml" mc:Ignorable="w14">
-  <w:font w:name="Arial">
-    <w:panose1 w:val="020B0604020202020204"/>
-    <w:charset w:val="00"/>
-    <w:family w:val="swiss"/>
-    <w:pitch w:val="variable"/>
-    <w:sig w:usb0="E0002AFF" w:usb1="C0007843" w:usb2="00000009" w:usb3="00000000" w:csb0="000001FF" w:csb1="00000000"/>
-  </w:font>
-  <w:font w:name="Times New Roman">
-    <w:panose1 w:val="02020603050405020304"/>
-    <w:charset w:val="00"/>
-    <w:family w:val="roman"/>
-    <w:pitch w:val="variable"/>
-    <w:sig w:usb0="E0002AFF" w:usb1="C0007841" w:usb2="00000009" w:usb3="00000000" w:csb0="000001FF" w:csb1="00000000"/>
-  </w:font>
-  <w:font w:name="Courier New">
-    <w:panose1 w:val="02070309020205020404"/>
-    <w:charset w:val="00"/>
-    <w:family w:val="modern"/>
-    <w:pitch w:val="fixed"/>
-    <w:sig w:usb0="E0002AFF" w:usb1="C0007843" w:usb2="00000009" w:usb3="00000000" w:csb0="000001FF" w:csb1="00000000"/>
-  </w:font>
-  <w:font w:name="Tahoma">
-    <w:panose1 w:val="020B0604030504040204"/>
-    <w:charset w:val="00"/>
-    <w:family w:val="swiss"/>
-    <w:pitch w:val="variable"/>
-    <w:sig w:usb0="E1002EFF" w:usb1="C000605B" w:usb2="00000029" w:usb3="00000000" w:csb0="000101FF" w:csb1="00000000"/>
-  </w:font>
-  <w:font w:name="Courier Std">
-    <w:panose1 w:val="00000000000000000000"/>
-    <w:charset w:val="00"/>
-    <w:family w:val="modern"/>
-    <w:notTrueType/>
-    <w:pitch w:val="fixed"/>
-    <w:sig w:usb0="00000003" w:usb1="00000000" w:usb2="00000000" w:usb3="00000000" w:csb0="00000001" w:csb1="00000000"/>
-  </w:font>
-</w:fonts>
-</file>
-
-<file path=word/glossary/settings.xml><?xml version="1.0" encoding="utf-8"?>
-<w:settings xmlns:mc="http://schemas.openxmlformats.org/markup-compatibility/2006" xmlns:o="urn:schemas-microsoft-com:office:office" xmlns:r="http://schemas.openxmlformats.org/officeDocument/2006/relationships" xmlns:m="http://schemas.openxmlformats.org/officeDocument/2006/math" xmlns:v="urn:schemas-microsoft-com:vml" xmlns:w10="urn:schemas-microsoft-com:office:word" xmlns:w="http://schemas.openxmlformats.org/wordprocessingml/2006/main" xmlns:w14="http://schemas.microsoft.com/office/word/2010/wordml" xmlns:sl="http://schemas.openxmlformats.org/schemaLibrary/2006/main" mc:Ignorable="w14">
-  <w:view w:val="normal"/>
-  <w:defaultTabStop w:val="720"/>
-  <w:characterSpacingControl w:val="doNotCompress"/>
-  <w:compat>
-    <w:useFELayout/>
-    <w:compatSetting w:name="compatibilityMode" w:uri="http://schemas.microsoft.com/office/word" w:val="14"/>
-    <w:compatSetting w:name="overrideTableStyleFontSizeAndJustification" w:uri="http://schemas.microsoft.com/office/word" w:val="1"/>
-    <w:compatSetting w:name="enableOpenTypeFeatures" w:uri="http://schemas.microsoft.com/office/word" w:val="1"/>
-    <w:compatSetting w:name="doNotFlipMirrorIndents" w:uri="http://schemas.microsoft.com/office/word" w:val="1"/>
-  </w:compat>
-  <w:rsids>
-    <w:rsidRoot w:val="00360875"/>
-    <w:rsid w:val="00360875"/>
-    <w:rsid w:val="003F4A49"/>
-  </w:rsids>
-  <m:mathPr>
-    <m:mathFont m:val="Cambria Math"/>
-    <m:brkBin m:val="before"/>
-    <m:brkBinSub m:val="--"/>
-    <m:smallFrac m:val="0"/>
-    <m:dispDef/>
-    <m:lMargin m:val="0"/>
-    <m:rMargin m:val="0"/>
-    <m:defJc m:val="centerGroup"/>
-    <m:wrapIndent m:val="1440"/>
-    <m:intLim m:val="subSup"/>
-    <m:naryLim m:val="undOvr"/>
-  </m:mathPr>
-  <w:themeFontLang w:val="vi-VN"/>
-  <w:clrSchemeMapping w:bg1="light1" w:t1="dark1" w:bg2="light2" w:t2="dark2" w:accent1="accent1" w:accent2="accent2" w:accent3="accent3" w:accent4="accent4" w:accent5="accent5" w:accent6="accent6" w:hyperlink="hyperlink" w:followedHyperlink="followedHyperlink"/>
-  <w:decimalSymbol w:val="."/>
-  <w:listSeparator w:val=","/>
-</w:settings>
-</file>
-
-<file path=word/glossary/styles.xml><?xml version="1.0" encoding="utf-8"?>
-<w:styles xmlns:mc="http://schemas.openxmlformats.org/markup-compatibility/2006" xmlns:r="http://schemas.openxmlformats.org/officeDocument/2006/relationships" xmlns:w="http://schemas.openxmlformats.org/wordprocessingml/2006/main" xmlns:w14="http://schemas.microsoft.com/office/word/2010/wordml" mc:Ignorable="w14">
-  <w:docDefaults>
-    <w:rPrDefault>
-      <w:rPr>
-        <w:rFonts w:asciiTheme="minorHAnsi" w:eastAsiaTheme="minorEastAsia" w:hAnsiTheme="minorHAnsi" w:cstheme="minorBidi"/>
-        <w:sz w:val="22"/>
-        <w:szCs w:val="22"/>
-        <w:lang w:val="vi-VN" w:eastAsia="vi-VN" w:bidi="ar-SA"/>
-      </w:rPr>
-    </w:rPrDefault>
-    <w:pPrDefault>
-      <w:pPr>
-        <w:spacing w:after="200" w:line="276" w:lineRule="auto"/>
-      </w:pPr>
-    </w:pPrDefault>
-  </w:docDefaults>
-  <w:latentStyles w:defLockedState="0" w:defUIPriority="99" w:defSemiHidden="1" w:defUnhideWhenUsed="1" w:defQFormat="0" w:count="267">
-    <w:lsdException w:name="Normal" w:semiHidden="0" w:uiPriority="0" w:unhideWhenUsed="0" w:qFormat="1"/>
-    <w:lsdException w:name="heading 1" w:semiHidden="0" w:uiPriority="9" w:unhideWhenUsed="0" w:qFormat="1"/>
-    <w:lsdException w:name="heading 2" w:uiPriority="9" w:qFormat="1"/>
-    <w:lsdException w:name="heading 3" w:uiPriority="9" w:qFormat="1"/>
-    <w:lsdException w:name="heading 4" w:uiPriority="9" w:qFormat="1"/>
-    <w:lsdException w:name="heading 5" w:uiPriority="9" w:qFormat="1"/>
-    <w:lsdException w:name="heading 6" w:uiPriority="9" w:qFormat="1"/>
-    <w:lsdException w:name="heading 7" w:uiPriority="9" w:qFormat="1"/>
-    <w:lsdException w:name="heading 8" w:uiPriority="9" w:qFormat="1"/>
-    <w:lsdException w:name="heading 9" w:uiPriority="9" w:qFormat="1"/>
-    <w:lsdException w:name="toc 1" w:uiPriority="39"/>
-    <w:lsdException w:name="toc 2" w:uiPriority="39"/>
-    <w:lsdException w:name="toc 3" w:uiPriority="39"/>
-    <w:lsdException w:name="toc 4" w:uiPriority="39"/>
-    <w:lsdException w:name="toc 5" w:uiPriority="39"/>
-    <w:lsdException w:name="toc 6" w:uiPriority="39"/>
-    <w:lsdException w:name="toc 7" w:uiPriority="39"/>
-    <w:lsdException w:name="toc 8" w:uiPriority="39"/>
-    <w:lsdException w:name="toc 9" w:uiPriority="39"/>
-    <w:lsdException w:name="caption" w:uiPriority="35" w:qFormat="1"/>
-    <w:lsdException w:name="Title" w:semiHidden="0" w:uiPriority="10" w:unhideWhenUsed="0" w:qFormat="1"/>
-    <w:lsdException w:name="Default Paragraph Font" w:uiPriority="1"/>
-    <w:lsdException w:name="Subtitle" w:semiHidden="0" w:uiPriority="11" w:unhideWhenUsed="0" w:qFormat="1"/>
-    <w:lsdException w:name="Strong" w:semiHidden="0" w:uiPriority="22" w:unhideWhenUsed="0" w:qFormat="1"/>
-    <w:lsdException w:name="Emphasis" w:semiHidden="0" w:uiPriority="20" w:unhideWhenUsed="0" w:qFormat="1"/>
-    <w:lsdException w:name="Table Grid" w:semiHidden="0" w:uiPriority="59" w:unhideWhenUsed="0"/>
-    <w:lsdException w:name="Placeholder Text" w:unhideWhenUsed="0"/>
-    <w:lsdException w:name="No Spacing" w:semiHidden="0" w:uiPriority="1" w:unhideWhenUsed="0" w:qFormat="1"/>
-    <w:lsdException w:name="Light Shading" w:semiHidden="0" w:uiPriority="60" w:unhideWhenUsed="0"/>
-    <w:lsdException w:name="Light List" w:semiHidden="0" w:uiPriority="61" w:unhideWhenUsed="0"/>
-    <w:lsdException w:name="Light Grid" w:semiHidden="0" w:uiPriority="62" w:unhideWhenUsed="0"/>
-    <w:lsdException w:name="Medium Shading 1" w:semiHidden="0" w:uiPriority="63" w:unhideWhenUsed="0"/>
-    <w:lsdException w:name="Medium Shading 2" w:semiHidden="0" w:uiPriority="64" w:unhideWhenUsed="0"/>
-    <w:lsdException w:name="Medium List 1" w:semiHidden="0" w:uiPriority="65" w:unhideWhenUsed="0"/>
-    <w:lsdException w:name="Medium List 2" w:semiHidden="0" w:uiPriority="66" w:unhideWhenUsed="0"/>
-    <w:lsdException w:name="Medium Grid 1" w:semiHidden="0" w:uiPriority="67" w:unhideWhenUsed="0"/>
-    <w:lsdException w:name="Medium Grid 2" w:semiHidden="0" w:uiPriority="68" w:unhideWhenUsed="0"/>
-    <w:lsdException w:name="Medium Grid 3" w:semiHidden="0" w:uiPriority="69" w:unhideWhenUsed="0"/>
-    <w:lsdException w:name="Dark List" w:semiHidden="0" w:uiPriority="70" w:unhideWhenUsed="0"/>
-    <w:lsdException w:name="Colorful Shading" w:semiHidden="0" w:uiPriority="71" w:unhideWhenUsed="0"/>
-    <w:lsdException w:name="Colorful List" w:semiHidden="0" w:uiPriority="72" w:unhideWhenUsed="0"/>
-    <w:lsdException w:name="Colorful Grid" w:semiHidden="0" w:uiPriority="73" w:unhideWhenUsed="0"/>
-    <w:lsdException w:name="Light Shading Accent 1" w:semiHidden="0" w:uiPriority="60" w:unhideWhenUsed="0"/>
-    <w:lsdException w:name="Light List Accent 1" w:semiHidden="0" w:uiPriority="61" w:unhideWhenUsed="0"/>
-    <w:lsdException w:name="Light Grid Accent 1" w:semiHidden="0" w:uiPriority="62" w:unhideWhenUsed="0"/>
-    <w:lsdException w:name="Medium Shading 1 Accent 1" w:semiHidden="0" w:uiPriority="63" w:unhideWhenUsed="0"/>
-    <w:lsdException w:name="Medium Shading 2 Accent 1" w:semiHidden="0" w:uiPriority="64" w:unhideWhenUsed="0"/>
-    <w:lsdException w:name="Medium List 1 Accent 1" w:semiHidden="0" w:uiPriority="65" w:unhideWhenUsed="0"/>
-    <w:lsdException w:name="Revision" w:unhideWhenUsed="0"/>
-    <w:lsdException w:name="List Paragraph" w:semiHidden="0" w:uiPriority="34" w:unhideWhenUsed="0" w:qFormat="1"/>
-    <w:lsdException w:name="Quote" w:semiHidden="0" w:uiPriority="29" w:unhideWhenUsed="0" w:qFormat="1"/>
-    <w:lsdException w:name="Intense Quote" w:semiHidden="0" w:uiPriority="30" w:unhideWhenUsed="0" w:qFormat="1"/>
-    <w:lsdException w:name="Medium List 2 Accent 1" w:semiHidden="0" w:uiPriority="66" w:unhideWhenUsed="0"/>
-    <w:lsdException w:name="Medium Grid 1 Accent 1" w:semiHidden="0" w:uiPriority="67" w:unhideWhenUsed="0"/>
-    <w:lsdException w:name="Medium Grid 2 Accent 1" w:semiHidden="0" w:uiPriority="68" w:unhideWhenUsed="0"/>
-    <w:lsdException w:name="Medium Grid 3 Accent 1" w:semiHidden="0" w:uiPriority="69" w:unhideWhenUsed="0"/>
-    <w:lsdException w:name="Dark List Accent 1" w:semiHidden="0" w:uiPriority="70" w:unhideWhenUsed="0"/>
-    <w:lsdException w:name="Colorful Shading Accent 1" w:semiHidden="0" w:uiPriority="71" w:unhideWhenUsed="0"/>
-    <w:lsdException w:name="Colorful List Accent 1" w:semiHidden="0" w:uiPriority="72" w:unhideWhenUsed="0"/>
-    <w:lsdException w:name="Colorful Grid Accent 1" w:semiHidden="0" w:uiPriority="73" w:unhideWhenUsed="0"/>
-    <w:lsdException w:name="Light Shading Accent 2" w:semiHidden="0" w:uiPriority="60" w:unhideWhenUsed="0"/>
-    <w:lsdException w:name="Light List Accent 2" w:semiHidden="0" w:uiPriority="61" w:unhideWhenUsed="0"/>
-    <w:lsdException w:name="Light Grid Accent 2" w:semiHidden="0" w:uiPriority="62" w:unhideWhenUsed="0"/>
-    <w:lsdException w:name="Medium Shading 1 Accent 2" w:semiHidden="0" w:uiPriority="63" w:unhideWhenUsed="0"/>
-    <w:lsdException w:name="Medium Shading 2 Accent 2" w:semiHidden="0" w:uiPriority="64" w:unhideWhenUsed="0"/>
-    <w:lsdException w:name="Medium List 1 Accent 2" w:semiHidden="0" w:uiPriority="65" w:unhideWhenUsed="0"/>
-    <w:lsdException w:name="Medium List 2 Accent 2" w:semiHidden="0" w:uiPriority="66" w:unhideWhenUsed="0"/>
-    <w:lsdException w:name="Medium Grid 1 Accent 2" w:semiHidden="0" w:uiPriority="67" w:unhideWhenUsed="0"/>
-    <w:lsdException w:name="Medium Grid 2 Accent 2" w:semiHidden="0" w:uiPriority="68" w:unhideWhenUsed="0"/>
-    <w:lsdException w:name="Medium Grid 3 Accent 2" w:semiHidden="0" w:uiPriority="69" w:unhideWhenUsed="0"/>
-    <w:lsdException w:name="Dark List Accent 2" w:semiHidden="0" w:uiPriority="70" w:unhideWhenUsed="0"/>
-    <w:lsdException w:name="Colorful Shading Accent 2" w:semiHidden="0" w:uiPriority="71" w:unhideWhenUsed="0"/>
-    <w:lsdException w:name="Colorful List Accent 2" w:semiHidden="0" w:uiPriority="72" w:unhideWhenUsed="0"/>
-    <w:lsdException w:name="Colorful Grid Accent 2" w:semiHidden="0" w:uiPriority="73" w:unhideWhenUsed="0"/>
-    <w:lsdException w:name="Light Shading Accent 3" w:semiHidden="0" w:uiPriority="60" w:unhideWhenUsed="0"/>
-    <w:lsdException w:name="Light List Accent 3" w:semiHidden="0" w:uiPriority="61" w:unhideWhenUsed="0"/>
-    <w:lsdException w:name="Light Grid Accent 3" w:semiHidden="0" w:uiPriority="62" w:unhideWhenUsed="0"/>
-    <w:lsdException w:name="Medium Shading 1 Accent 3" w:semiHidden="0" w:uiPriority="63" w:unhideWhenUsed="0"/>
-    <w:lsdException w:name="Medium Shading 2 Accent 3" w:semiHidden="0" w:uiPriority="64" w:unhideWhenUsed="0"/>
-    <w:lsdException w:name="Medium List 1 Accent 3" w:semiHidden="0" w:uiPriority="65" w:unhideWhenUsed="0"/>
-    <w:lsdException w:name="Medium List 2 Accent 3" w:semiHidden="0" w:uiPriority="66" w:unhideWhenUsed="0"/>
-    <w:lsdException w:name="Medium Grid 1 Accent 3" w:semiHidden="0" w:uiPriority="67" w:unhideWhenUsed="0"/>
-    <w:lsdException w:name="Medium Grid 2 Accent 3" w:semiHidden="0" w:uiPriority="68" w:unhideWhenUsed="0"/>
-    <w:lsdException w:name="Medium Grid 3 Accent 3" w:semiHidden="0" w:uiPriority="69" w:unhideWhenUsed="0"/>
-    <w:lsdException w:name="Dark List Accent 3" w:semiHidden="0" w:uiPriority="70" w:unhideWhenUsed="0"/>
-    <w:lsdException w:name="Colorful Shading Accent 3" w:semiHidden="0" w:uiPriority="71" w:unhideWhenUsed="0"/>
-    <w:lsdException w:name="Colorful List Accent 3" w:semiHidden="0" w:uiPriority="72" w:unhideWhenUsed="0"/>
-    <w:lsdException w:name="Colorful Grid Accent 3" w:semiHidden="0" w:uiPriority="73" w:unhideWhenUsed="0"/>
-    <w:lsdException w:name="Light Shading Accent 4" w:semiHidden="0" w:uiPriority="60" w:unhideWhenUsed="0"/>
-    <w:lsdException w:name="Light List Accent 4" w:semiHidden="0" w:uiPriority="61" w:unhideWhenUsed="0"/>
-    <w:lsdException w:name="Light Grid Accent 4" w:semiHidden="0" w:uiPriority="62" w:unhideWhenUsed="0"/>
-    <w:lsdException w:name="Medium Shading 1 Accent 4" w:semiHidden="0" w:uiPriority="63" w:unhideWhenUsed="0"/>
-    <w:lsdException w:name="Medium Shading 2 Accent 4" w:semiHidden="0" w:uiPriority="64" w:unhideWhenUsed="0"/>
-    <w:lsdException w:name="Medium List 1 Accent 4" w:semiHidden="0" w:uiPriority="65" w:unhideWhenUsed="0"/>
-    <w:lsdException w:name="Medium List 2 Accent 4" w:semiHidden="0" w:uiPriority="66" w:unhideWhenUsed="0"/>
-    <w:lsdException w:name="Medium Grid 1 Accent 4" w:semiHidden="0" w:uiPriority="67" w:unhideWhenUsed="0"/>
-    <w:lsdException w:name="Medium Grid 2 Accent 4" w:semiHidden="0" w:uiPriority="68" w:unhideWhenUsed="0"/>
-    <w:lsdException w:name="Medium Grid 3 Accent 4" w:semiHidden="0" w:uiPriority="69" w:unhideWhenUsed="0"/>
-    <w:lsdException w:name="Dark List Accent 4" w:semiHidden="0" w:uiPriority="70" w:unhideWhenUsed="0"/>
-    <w:lsdException w:name="Colorful Shading Accent 4" w:semiHidden="0" w:uiPriority="71" w:unhideWhenUsed="0"/>
-    <w:lsdException w:name="Colorful List Accent 4" w:semiHidden="0" w:uiPriority="72" w:unhideWhenUsed="0"/>
-    <w:lsdException w:name="Colorful Grid Accent 4" w:semiHidden="0" w:uiPriority="73" w:unhideWhenUsed="0"/>
-    <w:lsdException w:name="Light Shading Accent 5" w:semiHidden="0" w:uiPriority="60" w:unhideWhenUsed="0"/>
-    <w:lsdException w:name="Light List Accent 5" w:semiHidden="0" w:uiPriority="61" w:unhideWhenUsed="0"/>
-    <w:lsdException w:name="Light Grid Accent 5" w:semiHidden="0" w:uiPriority="62" w:unhideWhenUsed="0"/>
-    <w:lsdException w:name="Medium Shading 1 Accent 5" w:semiHidden="0" w:uiPriority="63" w:unhideWhenUsed="0"/>
-    <w:lsdException w:name="Medium Shading 2 Accent 5" w:semiHidden="0" w:uiPriority="64" w:unhideWhenUsed="0"/>
-    <w:lsdException w:name="Medium List 1 Accent 5" w:semiHidden="0" w:uiPriority="65" w:unhideWhenUsed="0"/>
-    <w:lsdException w:name="Medium List 2 Accent 5" w:semiHidden="0" w:uiPriority="66" w:unhideWhenUsed="0"/>
-    <w:lsdException w:name="Medium Grid 1 Accent 5" w:semiHidden="0" w:uiPriority="67" w:unhideWhenUsed="0"/>
-    <w:lsdException w:name="Medium Grid 2 Accent 5" w:semiHidden="0" w:uiPriority="68" w:unhideWhenUsed="0"/>
-    <w:lsdException w:name="Medium Grid 3 Accent 5" w:semiHidden="0" w:uiPriority="69" w:unhideWhenUsed="0"/>
-    <w:lsdException w:name="Dark List Accent 5" w:semiHidden="0" w:uiPriority="70" w:unhideWhenUsed="0"/>
-    <w:lsdException w:name="Colorful Shading Accent 5" w:semiHidden="0" w:uiPriority="71" w:unhideWhenUsed="0"/>
-    <w:lsdException w:name="Colorful List Accent 5" w:semiHidden="0" w:uiPriority="72" w:unhideWhenUsed="0"/>
-    <w:lsdException w:name="Colorful Grid Accent 5" w:semiHidden="0" w:uiPriority="73" w:unhideWhenUsed="0"/>
-    <w:lsdException w:name="Light Shading Accent 6" w:semiHidden="0" w:uiPriority="60" w:unhideWhenUsed="0"/>
-    <w:lsdException w:name="Light List Accent 6" w:semiHidden="0" w:uiPriority="61" w:unhideWhenUsed="0"/>
-    <w:lsdException w:name="Light Grid Accent 6" w:semiHidden="0" w:uiPriority="62" w:unhideWhenUsed="0"/>
-    <w:lsdException w:name="Medium Shading 1 Accent 6" w:semiHidden="0" w:uiPriority="63" w:unhideWhenUsed="0"/>
-    <w:lsdException w:name="Medium Shading 2 Accent 6" w:semiHidden="0" w:uiPriority="64" w:unhideWhenUsed="0"/>
-    <w:lsdException w:name="Medium List 1 Accent 6" w:semiHidden="0" w:uiPriority="65" w:unhideWhenUsed="0"/>
-    <w:lsdException w:name="Medium List 2 Accent 6" w:semiHidden="0" w:uiPriority="66" w:unhideWhenUsed="0"/>
-    <w:lsdException w:name="Medium Grid 1 Accent 6" w:semiHidden="0" w:uiPriority="67" w:unhideWhenUsed="0"/>
-    <w:lsdException w:name="Medium Grid 2 Accent 6" w:semiHidden="0" w:uiPriority="68" w:unhideWhenUsed="0"/>
-    <w:lsdException w:name="Medium Grid 3 Accent 6" w:semiHidden="0" w:uiPriority="69" w:unhideWhenUsed="0"/>
-    <w:lsdException w:name="Dark List Accent 6" w:semiHidden="0" w:uiPriority="70" w:unhideWhenUsed="0"/>
-    <w:lsdException w:name="Colorful Shading Accent 6" w:semiHidden="0" w:uiPriority="71" w:unhideWhenUsed="0"/>
-    <w:lsdException w:name="Colorful List Accent 6" w:semiHidden="0" w:uiPriority="72" w:unhideWhenUsed="0"/>
-    <w:lsdException w:name="Colorful Grid Accent 6" w:semiHidden="0" w:uiPriority="73" w:unhideWhenUsed="0"/>
-    <w:lsdException w:name="Subtle Emphasis" w:semiHidden="0" w:uiPriority="19" w:unhideWhenUsed="0" w:qFormat="1"/>
-    <w:lsdException w:name="Intense Emphasis" w:semiHidden="0" w:uiPriority="21" w:unhideWhenUsed="0" w:qFormat="1"/>
-    <w:lsdException w:name="Subtle Reference" w:semiHidden="0" w:uiPriority="31" w:unhideWhenUsed="0" w:qFormat="1"/>
-    <w:lsdException w:name="Intense Reference" w:semiHidden="0" w:uiPriority="32" w:unhideWhenUsed="0" w:qFormat="1"/>
-    <w:lsdException w:name="Book Title" w:semiHidden="0" w:uiPriority="33" w:unhideWhenUsed="0" w:qFormat="1"/>
-    <w:lsdException w:name="Bibliography" w:uiPriority="37"/>
-    <w:lsdException w:name="TOC Heading" w:uiPriority="39" w:qFormat="1"/>
-  </w:latentStyles>
-  <w:style w:type="paragraph" w:default="1" w:styleId="Normal">
-    <w:name w:val="Normal"/>
-    <w:qFormat/>
-  </w:style>
-  <w:style w:type="character" w:default="1" w:styleId="DefaultParagraphFont">
-    <w:name w:val="Default Paragraph Font"/>
-    <w:uiPriority w:val="1"/>
-    <w:semiHidden/>
-    <w:unhideWhenUsed/>
-  </w:style>
-  <w:style w:type="table" w:default="1" w:styleId="TableNormal">
-    <w:name w:val="Normal Table"/>
-    <w:uiPriority w:val="99"/>
-    <w:semiHidden/>
-    <w:unhideWhenUsed/>
-    <w:tblPr>
-      <w:tblInd w:w="0" w:type="dxa"/>
-      <w:tblCellMar>
-        <w:top w:w="0" w:type="dxa"/>
-        <w:left w:w="108" w:type="dxa"/>
-        <w:bottom w:w="0" w:type="dxa"/>
-        <w:right w:w="108" w:type="dxa"/>
-      </w:tblCellMar>
-    </w:tblPr>
-  </w:style>
-  <w:style w:type="numbering" w:default="1" w:styleId="NoList">
-    <w:name w:val="No List"/>
-    <w:uiPriority w:val="99"/>
-    <w:semiHidden/>
-    <w:unhideWhenUsed/>
-  </w:style>
-  <w:style w:type="paragraph" w:customStyle="1" w:styleId="64471BB3712F4948AC81220651B41BCC">
-    <w:name w:val="64471BB3712F4948AC81220651B41BCC"/>
-    <w:rsid w:val="00360875"/>
-  </w:style>
-  <w:style w:type="paragraph" w:customStyle="1" w:styleId="58FB6C4277E84389B706488D4F5A97E5">
-    <w:name w:val="58FB6C4277E84389B706488D4F5A97E5"/>
-    <w:rsid w:val="00360875"/>
-  </w:style>
-  <w:style w:type="paragraph" w:customStyle="1" w:styleId="668E1158DC114949AE17A7A62F2D3981">
-    <w:name w:val="668E1158DC114949AE17A7A62F2D3981"/>
-    <w:rsid w:val="00360875"/>
-  </w:style>
-</w:styles>
-</file>
-
-<file path=word/glossary/stylesWithEffects.xml><?xml version="1.0" encoding="utf-8"?>
-<w:styles xmlns:wpc="http://schemas.microsoft.com/office/word/2010/wordprocessingCanvas" xmlns:mc="http://schemas.openxmlformats.org/markup-compatibility/2006" xmlns:o="urn:schemas-microsoft-com:office:office" xmlns:r="http://schemas.openxmlformats.org/officeDocument/2006/relationships" xmlns:m="http://schemas.openxmlformats.org/officeDocument/2006/math" xmlns:v="urn:schemas-microsoft-com:vml" xmlns:wp14="http://schemas.microsoft.com/office/word/2010/wordprocessingDrawing" xmlns:wp="http://schemas.openxmlformats.org/drawingml/2006/wordprocessingDrawing" xmlns:w10="urn:schemas-microsoft-com:office:word" xmlns:w="http://schemas.openxmlformats.org/wordprocessingml/2006/main" xmlns:w14="http://schemas.microsoft.com/office/word/2010/wordml" xmlns:wpg="http://schemas.microsoft.com/office/word/2010/wordprocessingGroup" xmlns:wpi="http://schemas.microsoft.com/office/word/2010/wordprocessingInk" xmlns:wne="http://schemas.microsoft.com/office/word/2006/wordml" xmlns:wps="http://schemas.microsoft.com/office/word/2010/wordprocessingShape" mc:Ignorable="w14 wp14">
-  <w:docDefaults>
-    <w:rPrDefault>
-      <w:rPr>
-        <w:rFonts w:asciiTheme="minorHAnsi" w:eastAsiaTheme="minorEastAsia" w:hAnsiTheme="minorHAnsi" w:cstheme="minorBidi"/>
-        <w:sz w:val="22"/>
-        <w:szCs w:val="22"/>
-        <w:lang w:val="vi-VN" w:eastAsia="vi-VN" w:bidi="ar-SA"/>
-      </w:rPr>
-    </w:rPrDefault>
-    <w:pPrDefault>
-      <w:pPr>
-        <w:spacing w:after="200" w:line="276" w:lineRule="auto"/>
-      </w:pPr>
-    </w:pPrDefault>
-  </w:docDefaults>
-  <w:latentStyles w:defLockedState="0" w:defUIPriority="99" w:defSemiHidden="1" w:defUnhideWhenUsed="1" w:defQFormat="0" w:count="267">
-    <w:lsdException w:name="Normal" w:semiHidden="0" w:uiPriority="0" w:unhideWhenUsed="0" w:qFormat="1"/>
-    <w:lsdException w:name="heading 1" w:semiHidden="0" w:uiPriority="9" w:unhideWhenUsed="0" w:qFormat="1"/>
-    <w:lsdException w:name="heading 2" w:uiPriority="9" w:qFormat="1"/>
-    <w:lsdException w:name="heading 3" w:uiPriority="9" w:qFormat="1"/>
-    <w:lsdException w:name="heading 4" w:uiPriority="9" w:qFormat="1"/>
-    <w:lsdException w:name="heading 5" w:uiPriority="9" w:qFormat="1"/>
-    <w:lsdException w:name="heading 6" w:uiPriority="9" w:qFormat="1"/>
-    <w:lsdException w:name="heading 7" w:uiPriority="9" w:qFormat="1"/>
-    <w:lsdException w:name="heading 8" w:uiPriority="9" w:qFormat="1"/>
-    <w:lsdException w:name="heading 9" w:uiPriority="9" w:qFormat="1"/>
-    <w:lsdException w:name="toc 1" w:uiPriority="39"/>
-    <w:lsdException w:name="toc 2" w:uiPriority="39"/>
-    <w:lsdException w:name="toc 3" w:uiPriority="39"/>
-    <w:lsdException w:name="toc 4" w:uiPriority="39"/>
-    <w:lsdException w:name="toc 5" w:uiPriority="39"/>
-    <w:lsdException w:name="toc 6" w:uiPriority="39"/>
-    <w:lsdException w:name="toc 7" w:uiPriority="39"/>
-    <w:lsdException w:name="toc 8" w:uiPriority="39"/>
-    <w:lsdException w:name="toc 9" w:uiPriority="39"/>
-    <w:lsdException w:name="caption" w:uiPriority="35" w:qFormat="1"/>
-    <w:lsdException w:name="Title" w:semiHidden="0" w:uiPriority="10" w:unhideWhenUsed="0" w:qFormat="1"/>
-    <w:lsdException w:name="Default Paragraph Font" w:uiPriority="1"/>
-    <w:lsdException w:name="Subtitle" w:semiHidden="0" w:uiPriority="11" w:unhideWhenUsed="0" w:qFormat="1"/>
-    <w:lsdException w:name="Strong" w:semiHidden="0" w:uiPriority="22" w:unhideWhenUsed="0" w:qFormat="1"/>
-    <w:lsdException w:name="Emphasis" w:semiHidden="0" w:uiPriority="20" w:unhideWhenUsed="0" w:qFormat="1"/>
-    <w:lsdException w:name="Table Grid" w:semiHidden="0" w:uiPriority="59" w:unhideWhenUsed="0"/>
-    <w:lsdException w:name="Placeholder Text" w:unhideWhenUsed="0"/>
-    <w:lsdException w:name="No Spacing" w:semiHidden="0" w:uiPriority="1" w:unhideWhenUsed="0" w:qFormat="1"/>
-    <w:lsdException w:name="Light Shading" w:semiHidden="0" w:uiPriority="60" w:unhideWhenUsed="0"/>
-    <w:lsdException w:name="Light List" w:semiHidden="0" w:uiPriority="61" w:unhideWhenUsed="0"/>
-    <w:lsdException w:name="Light Grid" w:semiHidden="0" w:uiPriority="62" w:unhideWhenUsed="0"/>
-    <w:lsdException w:name="Medium Shading 1" w:semiHidden="0" w:uiPriority="63" w:unhideWhenUsed="0"/>
-    <w:lsdException w:name="Medium Shading 2" w:semiHidden="0" w:uiPriority="64" w:unhideWhenUsed="0"/>
-    <w:lsdException w:name="Medium List 1" w:semiHidden="0" w:uiPriority="65" w:unhideWhenUsed="0"/>
-    <w:lsdException w:name="Medium List 2" w:semiHidden="0" w:uiPriority="66" w:unhideWhenUsed="0"/>
-    <w:lsdException w:name="Medium Grid 1" w:semiHidden="0" w:uiPriority="67" w:unhideWhenUsed="0"/>
-    <w:lsdException w:name="Medium Grid 2" w:semiHidden="0" w:uiPriority="68" w:unhideWhenUsed="0"/>
-    <w:lsdException w:name="Medium Grid 3" w:semiHidden="0" w:uiPriority="69" w:unhideWhenUsed="0"/>
-    <w:lsdException w:name="Dark List" w:semiHidden="0" w:uiPriority="70" w:unhideWhenUsed="0"/>
-    <w:lsdException w:name="Colorful Shading" w:semiHidden="0" w:uiPriority="71" w:unhideWhenUsed="0"/>
-    <w:lsdException w:name="Colorful List" w:semiHidden="0" w:uiPriority="72" w:unhideWhenUsed="0"/>
-    <w:lsdException w:name="Colorful Grid" w:semiHidden="0" w:uiPriority="73" w:unhideWhenUsed="0"/>
-    <w:lsdException w:name="Light Shading Accent 1" w:semiHidden="0" w:uiPriority="60" w:unhideWhenUsed="0"/>
-    <w:lsdException w:name="Light List Accent 1" w:semiHidden="0" w:uiPriority="61" w:unhideWhenUsed="0"/>
-    <w:lsdException w:name="Light Grid Accent 1" w:semiHidden="0" w:uiPriority="62" w:unhideWhenUsed="0"/>
-    <w:lsdException w:name="Medium Shading 1 Accent 1" w:semiHidden="0" w:uiPriority="63" w:unhideWhenUsed="0"/>
-    <w:lsdException w:name="Medium Shading 2 Accent 1" w:semiHidden="0" w:uiPriority="64" w:unhideWhenUsed="0"/>
-    <w:lsdException w:name="Medium List 1 Accent 1" w:semiHidden="0" w:uiPriority="65" w:unhideWhenUsed="0"/>
-    <w:lsdException w:name="Revision" w:unhideWhenUsed="0"/>
-    <w:lsdException w:name="List Paragraph" w:semiHidden="0" w:uiPriority="34" w:unhideWhenUsed="0" w:qFormat="1"/>
-    <w:lsdException w:name="Quote" w:semiHidden="0" w:uiPriority="29" w:unhideWhenUsed="0" w:qFormat="1"/>
-    <w:lsdException w:name="Intense Quote" w:semiHidden="0" w:uiPriority="30" w:unhideWhenUsed="0" w:qFormat="1"/>
-    <w:lsdException w:name="Medium List 2 Accent 1" w:semiHidden="0" w:uiPriority="66" w:unhideWhenUsed="0"/>
-    <w:lsdException w:name="Medium Grid 1 Accent 1" w:semiHidden="0" w:uiPriority="67" w:unhideWhenUsed="0"/>
-    <w:lsdException w:name="Medium Grid 2 Accent 1" w:semiHidden="0" w:uiPriority="68" w:unhideWhenUsed="0"/>
-    <w:lsdException w:name="Medium Grid 3 Accent 1" w:semiHidden="0" w:uiPriority="69" w:unhideWhenUsed="0"/>
-    <w:lsdException w:name="Dark List Accent 1" w:semiHidden="0" w:uiPriority="70" w:unhideWhenUsed="0"/>
-    <w:lsdException w:name="Colorful Shading Accent 1" w:semiHidden="0" w:uiPriority="71" w:unhideWhenUsed="0"/>
-    <w:lsdException w:name="Colorful List Accent 1" w:semiHidden="0" w:uiPriority="72" w:unhideWhenUsed="0"/>
-    <w:lsdException w:name="Colorful Grid Accent 1" w:semiHidden="0" w:uiPriority="73" w:unhideWhenUsed="0"/>
-    <w:lsdException w:name="Light Shading Accent 2" w:semiHidden="0" w:uiPriority="60" w:unhideWhenUsed="0"/>
-    <w:lsdException w:name="Light List Accent 2" w:semiHidden="0" w:uiPriority="61" w:unhideWhenUsed="0"/>
-    <w:lsdException w:name="Light Grid Accent 2" w:semiHidden="0" w:uiPriority="62" w:unhideWhenUsed="0"/>
-    <w:lsdException w:name="Medium Shading 1 Accent 2" w:semiHidden="0" w:uiPriority="63" w:unhideWhenUsed="0"/>
-    <w:lsdException w:name="Medium Shading 2 Accent 2" w:semiHidden="0" w:uiPriority="64" w:unhideWhenUsed="0"/>
-    <w:lsdException w:name="Medium List 1 Accent 2" w:semiHidden="0" w:uiPriority="65" w:unhideWhenUsed="0"/>
-    <w:lsdException w:name="Medium List 2 Accent 2" w:semiHidden="0" w:uiPriority="66" w:unhideWhenUsed="0"/>
-    <w:lsdException w:name="Medium Grid 1 Accent 2" w:semiHidden="0" w:uiPriority="67" w:unhideWhenUsed="0"/>
-    <w:lsdException w:name="Medium Grid 2 Accent 2" w:semiHidden="0" w:uiPriority="68" w:unhideWhenUsed="0"/>
-    <w:lsdException w:name="Medium Grid 3 Accent 2" w:semiHidden="0" w:uiPriority="69" w:unhideWhenUsed="0"/>
-    <w:lsdException w:name="Dark List Accent 2" w:semiHidden="0" w:uiPriority="70" w:unhideWhenUsed="0"/>
-    <w:lsdException w:name="Colorful Shading Accent 2" w:semiHidden="0" w:uiPriority="71" w:unhideWhenUsed="0"/>
-    <w:lsdException w:name="Colorful List Accent 2" w:semiHidden="0" w:uiPriority="72" w:unhideWhenUsed="0"/>
-    <w:lsdException w:name="Colorful Grid Accent 2" w:semiHidden="0" w:uiPriority="73" w:unhideWhenUsed="0"/>
-    <w:lsdException w:name="Light Shading Accent 3" w:semiHidden="0" w:uiPriority="60" w:unhideWhenUsed="0"/>
-    <w:lsdException w:name="Light List Accent 3" w:semiHidden="0" w:uiPriority="61" w:unhideWhenUsed="0"/>
-    <w:lsdException w:name="Light Grid Accent 3" w:semiHidden="0" w:uiPriority="62" w:unhideWhenUsed="0"/>
-    <w:lsdException w:name="Medium Shading 1 Accent 3" w:semiHidden="0" w:uiPriority="63" w:unhideWhenUsed="0"/>
-    <w:lsdException w:name="Medium Shading 2 Accent 3" w:semiHidden="0" w:uiPriority="64" w:unhideWhenUsed="0"/>
-    <w:lsdException w:name="Medium List 1 Accent 3" w:semiHidden="0" w:uiPriority="65" w:unhideWhenUsed="0"/>
-    <w:lsdException w:name="Medium List 2 Accent 3" w:semiHidden="0" w:uiPriority="66" w:unhideWhenUsed="0"/>
-    <w:lsdException w:name="Medium Grid 1 Accent 3" w:semiHidden="0" w:uiPriority="67" w:unhideWhenUsed="0"/>
-    <w:lsdException w:name="Medium Grid 2 Accent 3" w:semiHidden="0" w:uiPriority="68" w:unhideWhenUsed="0"/>
-    <w:lsdException w:name="Medium Grid 3 Accent 3" w:semiHidden="0" w:uiPriority="69" w:unhideWhenUsed="0"/>
-    <w:lsdException w:name="Dark List Accent 3" w:semiHidden="0" w:uiPriority="70" w:unhideWhenUsed="0"/>
-    <w:lsdException w:name="Colorful Shading Accent 3" w:semiHidden="0" w:uiPriority="71" w:unhideWhenUsed="0"/>
-    <w:lsdException w:name="Colorful List Accent 3" w:semiHidden="0" w:uiPriority="72" w:unhideWhenUsed="0"/>
-    <w:lsdException w:name="Colorful Grid Accent 3" w:semiHidden="0" w:uiPriority="73" w:unhideWhenUsed="0"/>
-    <w:lsdException w:name="Light Shading Accent 4" w:semiHidden="0" w:uiPriority="60" w:unhideWhenUsed="0"/>
-    <w:lsdException w:name="Light List Accent 4" w:semiHidden="0" w:uiPriority="61" w:unhideWhenUsed="0"/>
-    <w:lsdException w:name="Light Grid Accent 4" w:semiHidden="0" w:uiPriority="62" w:unhideWhenUsed="0"/>
-    <w:lsdException w:name="Medium Shading 1 Accent 4" w:semiHidden="0" w:uiPriority="63" w:unhideWhenUsed="0"/>
-    <w:lsdException w:name="Medium Shading 2 Accent 4" w:semiHidden="0" w:uiPriority="64" w:unhideWhenUsed="0"/>
-    <w:lsdException w:name="Medium List 1 Accent 4" w:semiHidden="0" w:uiPriority="65" w:unhideWhenUsed="0"/>
-    <w:lsdException w:name="Medium List 2 Accent 4" w:semiHidden="0" w:uiPriority="66" w:unhideWhenUsed="0"/>
-    <w:lsdException w:name="Medium Grid 1 Accent 4" w:semiHidden="0" w:uiPriority="67" w:unhideWhenUsed="0"/>
-    <w:lsdException w:name="Medium Grid 2 Accent 4" w:semiHidden="0" w:uiPriority="68" w:unhideWhenUsed="0"/>
-    <w:lsdException w:name="Medium Grid 3 Accent 4" w:semiHidden="0" w:uiPriority="69" w:unhideWhenUsed="0"/>
-    <w:lsdException w:name="Dark List Accent 4" w:semiHidden="0" w:uiPriority="70" w:unhideWhenUsed="0"/>
-    <w:lsdException w:name="Colorful Shading Accent 4" w:semiHidden="0" w:uiPriority="71" w:unhideWhenUsed="0"/>
-    <w:lsdException w:name="Colorful List Accent 4" w:semiHidden="0" w:uiPriority="72" w:unhideWhenUsed="0"/>
-    <w:lsdException w:name="Colorful Grid Accent 4" w:semiHidden="0" w:uiPriority="73" w:unhideWhenUsed="0"/>
-    <w:lsdException w:name="Light Shading Accent 5" w:semiHidden="0" w:uiPriority="60" w:unhideWhenUsed="0"/>
-    <w:lsdException w:name="Light List Accent 5" w:semiHidden="0" w:uiPriority="61" w:unhideWhenUsed="0"/>
-    <w:lsdException w:name="Light Grid Accent 5" w:semiHidden="0" w:uiPriority="62" w:unhideWhenUsed="0"/>
-    <w:lsdException w:name="Medium Shading 1 Accent 5" w:semiHidden="0" w:uiPriority="63" w:unhideWhenUsed="0"/>
-    <w:lsdException w:name="Medium Shading 2 Accent 5" w:semiHidden="0" w:uiPriority="64" w:unhideWhenUsed="0"/>
-    <w:lsdException w:name="Medium List 1 Accent 5" w:semiHidden="0" w:uiPriority="65" w:unhideWhenUsed="0"/>
-    <w:lsdException w:name="Medium List 2 Accent 5" w:semiHidden="0" w:uiPriority="66" w:unhideWhenUsed="0"/>
-    <w:lsdException w:name="Medium Grid 1 Accent 5" w:semiHidden="0" w:uiPriority="67" w:unhideWhenUsed="0"/>
-    <w:lsdException w:name="Medium Grid 2 Accent 5" w:semiHidden="0" w:uiPriority="68" w:unhideWhenUsed="0"/>
-    <w:lsdException w:name="Medium Grid 3 Accent 5" w:semiHidden="0" w:uiPriority="69" w:unhideWhenUsed="0"/>
-    <w:lsdException w:name="Dark List Accent 5" w:semiHidden="0" w:uiPriority="70" w:unhideWhenUsed="0"/>
-    <w:lsdException w:name="Colorful Shading Accent 5" w:semiHidden="0" w:uiPriority="71" w:unhideWhenUsed="0"/>
-    <w:lsdException w:name="Colorful List Accent 5" w:semiHidden="0" w:uiPriority="72" w:unhideWhenUsed="0"/>
-    <w:lsdException w:name="Colorful Grid Accent 5" w:semiHidden="0" w:uiPriority="73" w:unhideWhenUsed="0"/>
-    <w:lsdException w:name="Light Shading Accent 6" w:semiHidden="0" w:uiPriority="60" w:unhideWhenUsed="0"/>
-    <w:lsdException w:name="Light List Accent 6" w:semiHidden="0" w:uiPriority="61" w:unhideWhenUsed="0"/>
-    <w:lsdException w:name="Light Grid Accent 6" w:semiHidden="0" w:uiPriority="62" w:unhideWhenUsed="0"/>
-    <w:lsdException w:name="Medium Shading 1 Accent 6" w:semiHidden="0" w:uiPriority="63" w:unhideWhenUsed="0"/>
-    <w:lsdException w:name="Medium Shading 2 Accent 6" w:semiHidden="0" w:uiPriority="64" w:unhideWhenUsed="0"/>
-    <w:lsdException w:name="Medium List 1 Accent 6" w:semiHidden="0" w:uiPriority="65" w:unhideWhenUsed="0"/>
-    <w:lsdException w:name="Medium List 2 Accent 6" w:semiHidden="0" w:uiPriority="66" w:unhideWhenUsed="0"/>
-    <w:lsdException w:name="Medium Grid 1 Accent 6" w:semiHidden="0" w:uiPriority="67" w:unhideWhenUsed="0"/>
-    <w:lsdException w:name="Medium Grid 2 Accent 6" w:semiHidden="0" w:uiPriority="68" w:unhideWhenUsed="0"/>
-    <w:lsdException w:name="Medium Grid 3 Accent 6" w:semiHidden="0" w:uiPriority="69" w:unhideWhenUsed="0"/>
-    <w:lsdException w:name="Dark List Accent 6" w:semiHidden="0" w:uiPriority="70" w:unhideWhenUsed="0"/>
-    <w:lsdException w:name="Colorful Shading Accent 6" w:semiHidden="0" w:uiPriority="71" w:unhideWhenUsed="0"/>
-    <w:lsdException w:name="Colorful List Accent 6" w:semiHidden="0" w:uiPriority="72" w:unhideWhenUsed="0"/>
-    <w:lsdException w:name="Colorful Grid Accent 6" w:semiHidden="0" w:uiPriority="73" w:unhideWhenUsed="0"/>
-    <w:lsdException w:name="Subtle Emphasis" w:semiHidden="0" w:uiPriority="19" w:unhideWhenUsed="0" w:qFormat="1"/>
-    <w:lsdException w:name="Intense Emphasis" w:semiHidden="0" w:uiPriority="21" w:unhideWhenUsed="0" w:qFormat="1"/>
-    <w:lsdException w:name="Subtle Reference" w:semiHidden="0" w:uiPriority="31" w:unhideWhenUsed="0" w:qFormat="1"/>
-    <w:lsdException w:name="Intense Reference" w:semiHidden="0" w:uiPriority="32" w:unhideWhenUsed="0" w:qFormat="1"/>
-    <w:lsdException w:name="Book Title" w:semiHidden="0" w:uiPriority="33" w:unhideWhenUsed="0" w:qFormat="1"/>
-    <w:lsdException w:name="Bibliography" w:uiPriority="37"/>
-    <w:lsdException w:name="TOC Heading" w:uiPriority="39" w:qFormat="1"/>
-  </w:latentStyles>
-  <w:style w:type="paragraph" w:default="1" w:styleId="Normal">
-    <w:name w:val="Normal"/>
-    <w:qFormat/>
-  </w:style>
-  <w:style w:type="character" w:default="1" w:styleId="DefaultParagraphFont">
-    <w:name w:val="Default Paragraph Font"/>
-    <w:uiPriority w:val="1"/>
-    <w:semiHidden/>
-    <w:unhideWhenUsed/>
-  </w:style>
-  <w:style w:type="table" w:default="1" w:styleId="TableNormal">
-    <w:name w:val="Normal Table"/>
-    <w:uiPriority w:val="99"/>
-    <w:semiHidden/>
-    <w:unhideWhenUsed/>
-    <w:tblPr>
-      <w:tblInd w:w="0" w:type="dxa"/>
-      <w:tblCellMar>
-        <w:top w:w="0" w:type="dxa"/>
-        <w:left w:w="108" w:type="dxa"/>
-        <w:bottom w:w="0" w:type="dxa"/>
-        <w:right w:w="108" w:type="dxa"/>
-      </w:tblCellMar>
-    </w:tblPr>
-  </w:style>
-  <w:style w:type="numbering" w:default="1" w:styleId="NoList">
-    <w:name w:val="No List"/>
-    <w:uiPriority w:val="99"/>
-    <w:semiHidden/>
-    <w:unhideWhenUsed/>
-  </w:style>
-  <w:style w:type="paragraph" w:customStyle="1" w:styleId="64471BB3712F4948AC81220651B41BCC">
-    <w:name w:val="64471BB3712F4948AC81220651B41BCC"/>
-    <w:rsid w:val="00360875"/>
-  </w:style>
-  <w:style w:type="paragraph" w:customStyle="1" w:styleId="58FB6C4277E84389B706488D4F5A97E5">
-    <w:name w:val="58FB6C4277E84389B706488D4F5A97E5"/>
-    <w:rsid w:val="00360875"/>
-  </w:style>
-  <w:style w:type="paragraph" w:customStyle="1" w:styleId="668E1158DC114949AE17A7A62F2D3981">
-    <w:name w:val="668E1158DC114949AE17A7A62F2D3981"/>
-    <w:rsid w:val="00360875"/>
-  </w:style>
-</w:styles>
-</file>
-
-<file path=word/glossary/webSettings.xml><?xml version="1.0" encoding="utf-8"?>
-<w:webSettings xmlns:mc="http://schemas.openxmlformats.org/markup-compatibility/2006" xmlns:r="http://schemas.openxmlformats.org/officeDocument/2006/relationships" xmlns:w="http://schemas.openxmlformats.org/wordprocessingml/2006/main" xmlns:w14="http://schemas.microsoft.com/office/word/2010/wordml" mc:Ignorable="w14">
-  <w:optimizeForBrowser/>
-  <w:allowPNG/>
-</w:webSettings>
 </file>
 
 <file path=word/theme/theme1.xml><?xml version="1.0" encoding="utf-8"?>
@@ -4222,7 +4618,7 @@
 </file>
 
 <file path=customXml/itemProps1.xml><?xml version="1.0" encoding="utf-8"?>
-<ds:datastoreItem xmlns:ds="http://schemas.openxmlformats.org/officeDocument/2006/customXml" ds:itemID="{B481160C-3BAD-4FB5-B8D1-2043D95AC6AB}">
+<ds:datastoreItem xmlns:ds="http://schemas.openxmlformats.org/officeDocument/2006/customXml" ds:itemID="{45871A42-933A-4340-8066-BC0CDF167911}">
   <ds:schemaRefs>
     <ds:schemaRef ds:uri="http://schemas.openxmlformats.org/officeDocument/2006/bibliography"/>
   </ds:schemaRefs>

</xml_diff>